<commit_message>
I failed, need to redo theoretical calculations (plz kill me) + parallel results
</commit_message>
<xml_diff>
--- a/Lab1/report_template.docx
+++ b/Lab1/report_template.docx
@@ -1108,7 +1108,14 @@
           <w:rFonts w:ascii="Times" w:hAnsi="Times" w:cs="Times"/>
           <w:lang w:val="lt-LT"/>
         </w:rPr>
-        <w:t>Cia id – gijos ID, chunk – darbo dalis (iteracijos) skirta vienai gijai.</w:t>
+        <w:t>Č</w:t>
+      </w:r>
+      <w:r>
+        <w:rPr>
+          <w:rFonts w:ascii="Times" w:hAnsi="Times" w:cs="Times"/>
+          <w:lang w:val="lt-LT"/>
+        </w:rPr>
+        <w:t>ia id – gijos ID, chunk – darbo dalis (iteracijos) skirta vienai gijai.</w:t>
       </w:r>
     </w:p>
     <w:p>
@@ -1433,7 +1440,21 @@
           <w:rFonts w:ascii="Times" w:hAnsi="Times"/>
           <w:lang w:val="lt-LT"/>
         </w:rPr>
-        <w:t xml:space="preserve">Norint įvertinti alogoritmo teorinį </w:t>
+        <w:t>Norint įvertinti a</w:t>
+      </w:r>
+      <w:r>
+        <w:rPr>
+          <w:rFonts w:ascii="Times" w:hAnsi="Times"/>
+          <w:lang w:val="lt-LT"/>
+        </w:rPr>
+        <w:t>l</w:t>
+      </w:r>
+      <w:r>
+        <w:rPr>
+          <w:rFonts w:ascii="Times" w:hAnsi="Times"/>
+          <w:lang w:val="lt-LT"/>
+        </w:rPr>
+        <w:t xml:space="preserve">goritmo teorinį </w:t>
       </w:r>
       <w:r>
         <w:rPr>
@@ -2014,7 +2035,7 @@
                 <w:rFonts w:ascii="Times" w:hAnsi="Times"/>
                 <w:lang w:val="lt-LT"/>
               </w:rPr>
-              <w:t>0,99</w:t>
+              <w:t>0,97</w:t>
             </w:r>
           </w:p>
         </w:tc>
@@ -2038,7 +2059,28 @@
                 <w:rFonts w:ascii="Times" w:hAnsi="Times"/>
                 <w:lang w:val="lt-LT"/>
               </w:rPr>
-              <w:t>12,14</w:t>
+              <w:t>10</w:t>
+            </w:r>
+            <w:r>
+              <w:rPr>
+                <w:rFonts w:ascii="Times" w:hAnsi="Times"/>
+                <w:lang w:val="lt-LT"/>
+              </w:rPr>
+              <w:t>,</w:t>
+            </w:r>
+            <w:r>
+              <w:rPr>
+                <w:rFonts w:ascii="Times" w:hAnsi="Times"/>
+                <w:lang w:val="lt-LT"/>
+              </w:rPr>
+              <w:t>7</w:t>
+            </w:r>
+            <w:r>
+              <w:rPr>
+                <w:rFonts w:ascii="Times" w:hAnsi="Times"/>
+                <w:lang w:val="lt-LT"/>
+              </w:rPr>
+              <w:t>4</w:t>
             </w:r>
           </w:p>
         </w:tc>
@@ -2079,7 +2121,7 @@
                 <w:rFonts w:ascii="Times" w:hAnsi="Times"/>
                 <w:noProof/>
               </w:rPr>
-              <w:t>0,0754</w:t>
+              <w:t>0,0828</w:t>
             </w:r>
             <w:r>
               <w:rPr>
@@ -2131,7 +2173,7 @@
                 <w:noProof/>
                 <w:lang w:val="lt-LT"/>
               </w:rPr>
-              <w:t>0,9246</w:t>
+              <w:t>0,9172</w:t>
             </w:r>
             <w:r>
               <w:rPr>
@@ -2188,7 +2230,7 @@
                 <w:rFonts w:ascii="Times" w:hAnsi="Times"/>
                 <w:lang w:val="lt-LT"/>
               </w:rPr>
-              <w:t>1,99</w:t>
+              <w:t>1,92</w:t>
             </w:r>
           </w:p>
         </w:tc>
@@ -2212,7 +2254,7 @@
                 <w:rFonts w:ascii="Times" w:hAnsi="Times"/>
                 <w:lang w:val="lt-LT"/>
               </w:rPr>
-              <w:t>48,64</w:t>
+              <w:t>42,95</w:t>
             </w:r>
           </w:p>
         </w:tc>
@@ -2258,7 +2300,7 @@
                 <w:noProof/>
                 <w:lang w:val="lt-LT"/>
               </w:rPr>
-              <w:t>0,0393</w:t>
+              <w:t>0,0428</w:t>
             </w:r>
             <w:r>
               <w:rPr>
@@ -2311,7 +2353,7 @@
                 <w:noProof/>
                 <w:lang w:val="lt-LT"/>
               </w:rPr>
-              <w:t>0,9607</w:t>
+              <w:t>0,9572</w:t>
             </w:r>
             <w:r>
               <w:rPr>
@@ -2368,7 +2410,7 @@
                 <w:rFonts w:ascii="Times" w:hAnsi="Times"/>
                 <w:lang w:val="lt-LT"/>
               </w:rPr>
-              <w:t>3,99</w:t>
+              <w:t>3,82</w:t>
             </w:r>
           </w:p>
         </w:tc>
@@ -2392,7 +2434,7 @@
                 <w:rFonts w:ascii="Times" w:hAnsi="Times"/>
                 <w:lang w:val="lt-LT"/>
               </w:rPr>
-              <w:t>191,42</w:t>
+              <w:t>172,08</w:t>
             </w:r>
           </w:p>
         </w:tc>
@@ -2438,7 +2480,7 @@
                 <w:noProof/>
                 <w:lang w:val="lt-LT"/>
               </w:rPr>
-              <w:t>0,0204</w:t>
+              <w:t>0,0217</w:t>
             </w:r>
             <w:r>
               <w:rPr>
@@ -2491,7 +2533,7 @@
                 <w:noProof/>
                 <w:lang w:val="lt-LT"/>
               </w:rPr>
-              <w:t>0,9796</w:t>
+              <w:t>0,9783</w:t>
             </w:r>
             <w:r>
               <w:rPr>
@@ -3870,10 +3912,1169 @@
             </w:r>
           </w:p>
         </w:tc>
-        <w:bookmarkStart w:id="0" w:name="_GoBack"/>
-        <w:bookmarkEnd w:id="0"/>
       </w:tr>
     </w:tbl>
+    <w:p>
+      <w:pPr>
+        <w:tabs>
+          <w:tab w:val="left" w:pos="6804"/>
+        </w:tabs>
+        <w:rPr>
+          <w:rFonts w:ascii="Times" w:hAnsi="Times"/>
+          <w:lang w:val="lt-LT"/>
+        </w:rPr>
+      </w:pPr>
+    </w:p>
+    <w:p>
+      <w:pPr>
+        <w:tabs>
+          <w:tab w:val="left" w:pos="6804"/>
+        </w:tabs>
+        <w:rPr>
+          <w:rFonts w:ascii="Times" w:hAnsi="Times"/>
+          <w:lang w:val="lt-LT"/>
+        </w:rPr>
+      </w:pPr>
+      <w:r>
+        <w:rPr>
+          <w:rFonts w:ascii="Times" w:hAnsi="Times"/>
+          <w:lang w:val="lt-LT"/>
+        </w:rPr>
+        <w:t>S</w:t>
+      </w:r>
+      <w:r>
+        <w:rPr>
+          <w:rFonts w:ascii="Times" w:hAnsi="Times"/>
+          <w:vertAlign w:val="subscript"/>
+          <w:lang w:val="lt-LT"/>
+        </w:rPr>
+        <w:t xml:space="preserve">p </w:t>
+      </w:r>
+      <w:r>
+        <w:rPr>
+          <w:rFonts w:ascii="Times" w:hAnsi="Times"/>
+          <w:lang w:val="lt-LT"/>
+        </w:rPr>
+        <w:t>- teorinis</w:t>
+      </w:r>
+      <w:r>
+        <w:rPr>
+          <w:rFonts w:ascii="Times" w:hAnsi="Times"/>
+          <w:lang w:val="lt-LT"/>
+        </w:rPr>
+        <w:t xml:space="preserve"> lygiagrečiojo </w:t>
+      </w:r>
+      <w:r>
+        <w:rPr>
+          <w:rFonts w:ascii="Times" w:hAnsi="Times"/>
+          <w:lang w:val="lt-LT"/>
+        </w:rPr>
+        <w:t>algoritmo vykdymo laiko įvertis naudojant p procesorių.</w:t>
+      </w:r>
+    </w:p>
+    <w:p>
+      <w:pPr>
+        <w:tabs>
+          <w:tab w:val="left" w:pos="6804"/>
+        </w:tabs>
+        <w:rPr>
+          <w:rFonts w:ascii="Times" w:hAnsi="Times"/>
+          <w:lang w:val="lt-LT"/>
+        </w:rPr>
+      </w:pPr>
+      <w:r>
+        <w:rPr>
+          <w:rFonts w:ascii="Times" w:hAnsi="Times"/>
+          <w:lang w:val="lt-LT"/>
+        </w:rPr>
+        <w:t>T</w:t>
+      </w:r>
+      <w:r>
+        <w:rPr>
+          <w:rFonts w:ascii="Times" w:hAnsi="Times"/>
+          <w:vertAlign w:val="subscript"/>
+          <w:lang w:val="lt-LT"/>
+        </w:rPr>
+        <w:t xml:space="preserve">p </w:t>
+      </w:r>
+      <w:r>
+        <w:rPr>
+          <w:rFonts w:ascii="Times" w:hAnsi="Times"/>
+          <w:lang w:val="lt-LT"/>
+        </w:rPr>
+        <w:t>- t</w:t>
+      </w:r>
+      <w:r>
+        <w:rPr>
+          <w:rFonts w:ascii="Times" w:hAnsi="Times"/>
+          <w:lang w:val="lt-LT"/>
+        </w:rPr>
+        <w:t>eorinė</w:t>
+      </w:r>
+      <w:r>
+        <w:rPr>
+          <w:rFonts w:ascii="Times" w:hAnsi="Times"/>
+          <w:lang w:val="lt-LT"/>
+        </w:rPr>
+        <w:t xml:space="preserve"> lygiagrečiojo </w:t>
+      </w:r>
+      <w:r>
+        <w:rPr>
+          <w:rFonts w:ascii="Times" w:hAnsi="Times"/>
+          <w:lang w:val="lt-LT"/>
+        </w:rPr>
+        <w:t xml:space="preserve">algoritmo vykdymo trukmė </w:t>
+      </w:r>
+      <w:r>
+        <w:rPr>
+          <w:rFonts w:ascii="Times" w:hAnsi="Times"/>
+          <w:lang w:val="lt-LT"/>
+        </w:rPr>
+        <w:t>naudojant p procesorių.</w:t>
+      </w:r>
+    </w:p>
+    <w:p>
+      <w:pPr>
+        <w:tabs>
+          <w:tab w:val="left" w:pos="6804"/>
+        </w:tabs>
+        <w:rPr>
+          <w:rFonts w:ascii="Times" w:hAnsi="Times"/>
+          <w:lang w:val="lt-LT"/>
+        </w:rPr>
+      </w:pPr>
+    </w:p>
+    <w:p>
+      <w:pPr>
+        <w:tabs>
+          <w:tab w:val="left" w:pos="6804"/>
+        </w:tabs>
+        <w:rPr>
+          <w:rFonts w:ascii="Times" w:hAnsi="Times"/>
+          <w:lang w:val="lt-LT"/>
+        </w:rPr>
+      </w:pPr>
+      <w:r>
+        <w:rPr>
+          <w:rFonts w:ascii="Times" w:hAnsi="Times"/>
+          <w:lang w:val="lt-LT"/>
+        </w:rPr>
+        <w:t xml:space="preserve">Išlygretinus procedūrą </w:t>
+      </w:r>
+      <w:r>
+        <w:rPr>
+          <w:rFonts w:ascii="Times" w:hAnsi="Times"/>
+          <w:i/>
+          <w:lang w:val="lt-LT"/>
+        </w:rPr>
+        <w:t>performcalc</w:t>
+      </w:r>
+      <w:r>
+        <w:rPr>
+          <w:rFonts w:ascii="Times" w:hAnsi="Times"/>
+          <w:lang w:val="lt-LT"/>
+        </w:rPr>
+        <w:t xml:space="preserve">, atlikti programos kodas vykdytas naudojant 1, 2 ir 4 procesorius. </w:t>
+      </w:r>
+      <w:r>
+        <w:rPr>
+          <w:rFonts w:ascii="Times" w:hAnsi="Times"/>
+          <w:lang w:val="lt-LT"/>
+        </w:rPr>
+        <w:t>Nuosekliosios ir lygiagrečiosios algoritmo dalies</w:t>
+      </w:r>
+      <w:r>
+        <w:rPr>
+          <w:rFonts w:ascii="Times" w:hAnsi="Times"/>
+          <w:lang w:val="lt-LT"/>
+        </w:rPr>
+        <w:t xml:space="preserve"> vidutinės</w:t>
+      </w:r>
+      <w:r>
+        <w:rPr>
+          <w:rFonts w:ascii="Times" w:hAnsi="Times"/>
+          <w:lang w:val="lt-LT"/>
+        </w:rPr>
+        <w:t xml:space="preserve"> vykdymo trukmės naudojant skirtingus duomenų kiekius N pateikiami lentelėje nr. 3.</w:t>
+      </w:r>
+    </w:p>
+    <w:p>
+      <w:pPr>
+        <w:tabs>
+          <w:tab w:val="left" w:pos="6804"/>
+        </w:tabs>
+        <w:rPr>
+          <w:rFonts w:ascii="Times" w:hAnsi="Times"/>
+          <w:lang w:val="lt-LT"/>
+        </w:rPr>
+      </w:pPr>
+    </w:p>
+    <w:p>
+      <w:pPr>
+        <w:pStyle w:val="Caption"/>
+        <w:keepNext/>
+        <w:jc w:val="center"/>
+        <w:rPr>
+          <w:i w:val="0"/>
+        </w:rPr>
+      </w:pPr>
+      <w:proofErr w:type="spellStart"/>
+      <w:r>
+        <w:rPr>
+          <w:i w:val="0"/>
+        </w:rPr>
+        <w:t>Lentelė</w:t>
+      </w:r>
+      <w:proofErr w:type="spellEnd"/>
+      <w:r>
+        <w:rPr>
+          <w:i w:val="0"/>
+        </w:rPr>
+        <w:t xml:space="preserve"> </w:t>
+      </w:r>
+      <w:r>
+        <w:rPr>
+          <w:i w:val="0"/>
+        </w:rPr>
+        <w:fldChar w:fldCharType="begin"/>
+      </w:r>
+      <w:r>
+        <w:rPr>
+          <w:i w:val="0"/>
+        </w:rPr>
+        <w:instrText xml:space="preserve"> SEQ Lentelė \* ARABIC </w:instrText>
+      </w:r>
+      <w:r>
+        <w:rPr>
+          <w:i w:val="0"/>
+        </w:rPr>
+        <w:fldChar w:fldCharType="separate"/>
+      </w:r>
+      <w:r>
+        <w:rPr>
+          <w:i w:val="0"/>
+          <w:noProof/>
+        </w:rPr>
+        <w:t>3</w:t>
+      </w:r>
+      <w:r>
+        <w:rPr>
+          <w:i w:val="0"/>
+        </w:rPr>
+        <w:fldChar w:fldCharType="end"/>
+      </w:r>
+      <w:r>
+        <w:rPr>
+          <w:i w:val="0"/>
+        </w:rPr>
+        <w:t xml:space="preserve">. </w:t>
+      </w:r>
+      <w:r>
+        <w:rPr>
+          <w:rFonts w:ascii="Times" w:hAnsi="Times"/>
+          <w:i w:val="0"/>
+          <w:lang w:val="lt-LT"/>
+        </w:rPr>
+        <w:t>Nuosekliosios ir lygiagrečiosios algoritmo dalies vykdymo trukmės</w:t>
+      </w:r>
+      <w:r>
+        <w:rPr>
+          <w:rFonts w:ascii="Times" w:hAnsi="Times"/>
+          <w:i w:val="0"/>
+          <w:lang w:val="lt-LT"/>
+        </w:rPr>
+        <w:t>.</w:t>
+      </w:r>
+    </w:p>
+    <w:tbl>
+      <w:tblPr>
+        <w:tblStyle w:val="TableGrid"/>
+        <w:tblW w:w="9358" w:type="dxa"/>
+        <w:tblLook w:val="04A0" w:firstRow="1" w:lastRow="0" w:firstColumn="1" w:lastColumn="0" w:noHBand="0" w:noVBand="1"/>
+      </w:tblPr>
+      <w:tblGrid>
+        <w:gridCol w:w="1129"/>
+        <w:gridCol w:w="1264"/>
+        <w:gridCol w:w="1509"/>
+        <w:gridCol w:w="1338"/>
+        <w:gridCol w:w="1418"/>
+        <w:gridCol w:w="1417"/>
+        <w:gridCol w:w="1283"/>
+      </w:tblGrid>
+      <w:tr>
+        <w:trPr>
+          <w:trHeight w:val="71"/>
+        </w:trPr>
+        <w:tc>
+          <w:tcPr>
+            <w:tcW w:w="1129" w:type="dxa"/>
+            <w:vMerge w:val="restart"/>
+          </w:tcPr>
+          <w:p>
+            <w:pPr>
+              <w:tabs>
+                <w:tab w:val="left" w:pos="6804"/>
+              </w:tabs>
+              <w:rPr>
+                <w:rFonts w:ascii="Times" w:hAnsi="Times"/>
+                <w:lang w:val="lt-LT"/>
+              </w:rPr>
+            </w:pPr>
+            <w:r>
+              <w:rPr>
+                <w:rFonts w:ascii="Times" w:hAnsi="Times"/>
+                <w:lang w:val="lt-LT"/>
+              </w:rPr>
+              <w:t>N dydis</w:t>
+            </w:r>
+          </w:p>
+        </w:tc>
+        <w:tc>
+          <w:tcPr>
+            <w:tcW w:w="2773" w:type="dxa"/>
+            <w:gridSpan w:val="2"/>
+          </w:tcPr>
+          <w:p>
+            <w:pPr>
+              <w:tabs>
+                <w:tab w:val="left" w:pos="6804"/>
+              </w:tabs>
+              <w:rPr>
+                <w:rFonts w:ascii="Times" w:hAnsi="Times"/>
+                <w:lang w:val="lt-LT"/>
+              </w:rPr>
+            </w:pPr>
+            <w:r>
+              <w:rPr>
+                <w:rFonts w:ascii="Times" w:hAnsi="Times"/>
+                <w:lang w:val="lt-LT"/>
+              </w:rPr>
+              <w:t>1 procesorius</w:t>
+            </w:r>
+          </w:p>
+        </w:tc>
+        <w:tc>
+          <w:tcPr>
+            <w:tcW w:w="2756" w:type="dxa"/>
+            <w:gridSpan w:val="2"/>
+          </w:tcPr>
+          <w:p>
+            <w:pPr>
+              <w:tabs>
+                <w:tab w:val="left" w:pos="6804"/>
+              </w:tabs>
+              <w:rPr>
+                <w:rFonts w:ascii="Times" w:hAnsi="Times"/>
+                <w:lang w:val="lt-LT"/>
+              </w:rPr>
+            </w:pPr>
+            <w:r>
+              <w:rPr>
+                <w:rFonts w:ascii="Times" w:hAnsi="Times"/>
+                <w:lang w:val="lt-LT"/>
+              </w:rPr>
+              <w:t>2 procesoriai</w:t>
+            </w:r>
+          </w:p>
+        </w:tc>
+        <w:tc>
+          <w:tcPr>
+            <w:tcW w:w="2700" w:type="dxa"/>
+            <w:gridSpan w:val="2"/>
+          </w:tcPr>
+          <w:p>
+            <w:pPr>
+              <w:tabs>
+                <w:tab w:val="left" w:pos="6804"/>
+              </w:tabs>
+              <w:rPr>
+                <w:rFonts w:ascii="Times" w:hAnsi="Times"/>
+                <w:lang w:val="lt-LT"/>
+              </w:rPr>
+            </w:pPr>
+            <w:r>
+              <w:rPr>
+                <w:rFonts w:ascii="Times" w:hAnsi="Times"/>
+                <w:lang w:val="lt-LT"/>
+              </w:rPr>
+              <w:t>4 procesoriai</w:t>
+            </w:r>
+          </w:p>
+        </w:tc>
+      </w:tr>
+      <w:tr>
+        <w:tc>
+          <w:tcPr>
+            <w:tcW w:w="1129" w:type="dxa"/>
+            <w:vMerge/>
+          </w:tcPr>
+          <w:p>
+            <w:pPr>
+              <w:tabs>
+                <w:tab w:val="left" w:pos="6804"/>
+              </w:tabs>
+              <w:rPr>
+                <w:rFonts w:ascii="Times" w:hAnsi="Times"/>
+                <w:lang w:val="lt-LT"/>
+              </w:rPr>
+            </w:pPr>
+          </w:p>
+        </w:tc>
+        <w:tc>
+          <w:tcPr>
+            <w:tcW w:w="1264" w:type="dxa"/>
+          </w:tcPr>
+          <w:p>
+            <w:pPr>
+              <w:tabs>
+                <w:tab w:val="left" w:pos="6804"/>
+              </w:tabs>
+              <w:rPr>
+                <w:rFonts w:ascii="Times" w:hAnsi="Times"/>
+                <w:lang w:val="lt-LT"/>
+              </w:rPr>
+            </w:pPr>
+            <w:r>
+              <w:rPr>
+                <w:rFonts w:ascii="Times" w:hAnsi="Times"/>
+                <w:lang w:val="lt-LT"/>
+              </w:rPr>
+              <w:t>Nuos.</w:t>
+            </w:r>
+          </w:p>
+        </w:tc>
+        <w:tc>
+          <w:tcPr>
+            <w:tcW w:w="1509" w:type="dxa"/>
+          </w:tcPr>
+          <w:p>
+            <w:pPr>
+              <w:tabs>
+                <w:tab w:val="left" w:pos="6804"/>
+              </w:tabs>
+              <w:rPr>
+                <w:rFonts w:ascii="Times" w:hAnsi="Times"/>
+                <w:lang w:val="lt-LT"/>
+              </w:rPr>
+            </w:pPr>
+            <w:r>
+              <w:rPr>
+                <w:rFonts w:ascii="Times" w:hAnsi="Times"/>
+                <w:lang w:val="lt-LT"/>
+              </w:rPr>
+              <w:t>Lyg</w:t>
+            </w:r>
+            <w:r>
+              <w:rPr>
+                <w:rFonts w:ascii="Times" w:hAnsi="Times"/>
+                <w:lang w:val="lt-LT"/>
+              </w:rPr>
+              <w:t>.</w:t>
+            </w:r>
+          </w:p>
+        </w:tc>
+        <w:tc>
+          <w:tcPr>
+            <w:tcW w:w="1338" w:type="dxa"/>
+          </w:tcPr>
+          <w:p>
+            <w:pPr>
+              <w:tabs>
+                <w:tab w:val="left" w:pos="6804"/>
+              </w:tabs>
+              <w:rPr>
+                <w:rFonts w:ascii="Times" w:hAnsi="Times"/>
+                <w:lang w:val="lt-LT"/>
+              </w:rPr>
+            </w:pPr>
+            <w:r>
+              <w:rPr>
+                <w:rFonts w:ascii="Times" w:hAnsi="Times"/>
+                <w:lang w:val="lt-LT"/>
+              </w:rPr>
+              <w:t>Nuos.</w:t>
+            </w:r>
+          </w:p>
+        </w:tc>
+        <w:tc>
+          <w:tcPr>
+            <w:tcW w:w="1418" w:type="dxa"/>
+          </w:tcPr>
+          <w:p>
+            <w:pPr>
+              <w:tabs>
+                <w:tab w:val="left" w:pos="6804"/>
+              </w:tabs>
+              <w:rPr>
+                <w:rFonts w:ascii="Times" w:hAnsi="Times"/>
+                <w:lang w:val="lt-LT"/>
+              </w:rPr>
+            </w:pPr>
+            <w:r>
+              <w:rPr>
+                <w:rFonts w:ascii="Times" w:hAnsi="Times"/>
+                <w:lang w:val="lt-LT"/>
+              </w:rPr>
+              <w:t>Lyg.</w:t>
+            </w:r>
+          </w:p>
+        </w:tc>
+        <w:tc>
+          <w:tcPr>
+            <w:tcW w:w="1417" w:type="dxa"/>
+          </w:tcPr>
+          <w:p>
+            <w:pPr>
+              <w:tabs>
+                <w:tab w:val="left" w:pos="6804"/>
+              </w:tabs>
+              <w:rPr>
+                <w:rFonts w:ascii="Times" w:hAnsi="Times"/>
+                <w:lang w:val="lt-LT"/>
+              </w:rPr>
+            </w:pPr>
+            <w:r>
+              <w:rPr>
+                <w:rFonts w:ascii="Times" w:hAnsi="Times"/>
+                <w:lang w:val="lt-LT"/>
+              </w:rPr>
+              <w:t>Nuos.</w:t>
+            </w:r>
+          </w:p>
+        </w:tc>
+        <w:tc>
+          <w:tcPr>
+            <w:tcW w:w="1283" w:type="dxa"/>
+          </w:tcPr>
+          <w:p>
+            <w:pPr>
+              <w:tabs>
+                <w:tab w:val="left" w:pos="6804"/>
+              </w:tabs>
+              <w:rPr>
+                <w:rFonts w:ascii="Times" w:hAnsi="Times"/>
+                <w:lang w:val="lt-LT"/>
+              </w:rPr>
+            </w:pPr>
+            <w:r>
+              <w:rPr>
+                <w:rFonts w:ascii="Times" w:hAnsi="Times"/>
+                <w:lang w:val="lt-LT"/>
+              </w:rPr>
+              <w:t>Lyg.</w:t>
+            </w:r>
+          </w:p>
+        </w:tc>
+      </w:tr>
+      <w:tr>
+        <w:tc>
+          <w:tcPr>
+            <w:tcW w:w="1129" w:type="dxa"/>
+          </w:tcPr>
+          <w:p>
+            <w:pPr>
+              <w:tabs>
+                <w:tab w:val="left" w:pos="6804"/>
+              </w:tabs>
+              <w:rPr>
+                <w:rFonts w:ascii="Times" w:hAnsi="Times"/>
+                <w:lang w:val="lt-LT"/>
+              </w:rPr>
+            </w:pPr>
+            <w:r>
+              <w:rPr>
+                <w:rFonts w:ascii="Times" w:hAnsi="Times"/>
+                <w:lang w:val="lt-LT"/>
+              </w:rPr>
+              <w:t>24000</w:t>
+            </w:r>
+          </w:p>
+        </w:tc>
+        <w:tc>
+          <w:tcPr>
+            <w:tcW w:w="1264" w:type="dxa"/>
+          </w:tcPr>
+          <w:p>
+            <w:pPr>
+              <w:tabs>
+                <w:tab w:val="left" w:pos="6804"/>
+              </w:tabs>
+              <w:rPr>
+                <w:rFonts w:ascii="Times" w:hAnsi="Times"/>
+                <w:lang w:val="lt-LT"/>
+              </w:rPr>
+            </w:pPr>
+            <w:r>
+              <w:rPr>
+                <w:rFonts w:ascii="Times" w:hAnsi="Times"/>
+                <w:lang w:val="lt-LT"/>
+              </w:rPr>
+              <w:t>0,99</w:t>
+            </w:r>
+          </w:p>
+        </w:tc>
+        <w:tc>
+          <w:tcPr>
+            <w:tcW w:w="1509" w:type="dxa"/>
+          </w:tcPr>
+          <w:p>
+            <w:pPr>
+              <w:tabs>
+                <w:tab w:val="left" w:pos="6804"/>
+              </w:tabs>
+              <w:rPr>
+                <w:rFonts w:ascii="Times" w:hAnsi="Times"/>
+                <w:lang w:val="lt-LT"/>
+              </w:rPr>
+            </w:pPr>
+            <w:r>
+              <w:rPr>
+                <w:rFonts w:ascii="Times" w:hAnsi="Times"/>
+                <w:lang w:val="lt-LT"/>
+              </w:rPr>
+              <w:t>12,14</w:t>
+            </w:r>
+          </w:p>
+        </w:tc>
+        <w:tc>
+          <w:tcPr>
+            <w:tcW w:w="1338" w:type="dxa"/>
+          </w:tcPr>
+          <w:p>
+            <w:pPr>
+              <w:tabs>
+                <w:tab w:val="left" w:pos="6804"/>
+              </w:tabs>
+              <w:rPr>
+                <w:rFonts w:ascii="Times" w:hAnsi="Times"/>
+                <w:lang w:val="lt-LT"/>
+              </w:rPr>
+            </w:pPr>
+            <w:r>
+              <w:rPr>
+                <w:rFonts w:ascii="Times" w:hAnsi="Times"/>
+                <w:lang w:val="lt-LT"/>
+              </w:rPr>
+              <w:t>0,99</w:t>
+            </w:r>
+          </w:p>
+        </w:tc>
+        <w:tc>
+          <w:tcPr>
+            <w:tcW w:w="1418" w:type="dxa"/>
+          </w:tcPr>
+          <w:p>
+            <w:pPr>
+              <w:tabs>
+                <w:tab w:val="left" w:pos="6804"/>
+              </w:tabs>
+              <w:rPr>
+                <w:rFonts w:ascii="Times" w:hAnsi="Times"/>
+                <w:lang w:val="lt-LT"/>
+              </w:rPr>
+            </w:pPr>
+            <w:r>
+              <w:rPr>
+                <w:rFonts w:ascii="Times" w:hAnsi="Times"/>
+                <w:lang w:val="lt-LT"/>
+              </w:rPr>
+              <w:t>6,09</w:t>
+            </w:r>
+          </w:p>
+        </w:tc>
+        <w:tc>
+          <w:tcPr>
+            <w:tcW w:w="1417" w:type="dxa"/>
+          </w:tcPr>
+          <w:p>
+            <w:pPr>
+              <w:tabs>
+                <w:tab w:val="left" w:pos="6804"/>
+              </w:tabs>
+              <w:rPr>
+                <w:rFonts w:ascii="Times" w:hAnsi="Times"/>
+                <w:lang w:val="lt-LT"/>
+              </w:rPr>
+            </w:pPr>
+            <w:r>
+              <w:rPr>
+                <w:rFonts w:ascii="Times" w:hAnsi="Times"/>
+                <w:lang w:val="lt-LT"/>
+              </w:rPr>
+              <w:t>0,99</w:t>
+            </w:r>
+          </w:p>
+        </w:tc>
+        <w:tc>
+          <w:tcPr>
+            <w:tcW w:w="1283" w:type="dxa"/>
+          </w:tcPr>
+          <w:p>
+            <w:pPr>
+              <w:tabs>
+                <w:tab w:val="left" w:pos="6804"/>
+              </w:tabs>
+              <w:rPr>
+                <w:rFonts w:ascii="Times" w:hAnsi="Times"/>
+                <w:lang w:val="lt-LT"/>
+              </w:rPr>
+            </w:pPr>
+            <w:r>
+              <w:rPr>
+                <w:rFonts w:ascii="Times" w:hAnsi="Times"/>
+                <w:lang w:val="lt-LT"/>
+              </w:rPr>
+              <w:t>3,05</w:t>
+            </w:r>
+          </w:p>
+        </w:tc>
+      </w:tr>
+      <w:tr>
+        <w:tc>
+          <w:tcPr>
+            <w:tcW w:w="1129" w:type="dxa"/>
+          </w:tcPr>
+          <w:p>
+            <w:pPr>
+              <w:tabs>
+                <w:tab w:val="left" w:pos="6804"/>
+              </w:tabs>
+              <w:rPr>
+                <w:rFonts w:ascii="Times" w:hAnsi="Times"/>
+                <w:lang w:val="lt-LT"/>
+              </w:rPr>
+            </w:pPr>
+            <w:r>
+              <w:rPr>
+                <w:rFonts w:ascii="Times" w:hAnsi="Times"/>
+                <w:lang w:val="lt-LT"/>
+              </w:rPr>
+              <w:t>48000</w:t>
+            </w:r>
+          </w:p>
+        </w:tc>
+        <w:tc>
+          <w:tcPr>
+            <w:tcW w:w="1264" w:type="dxa"/>
+          </w:tcPr>
+          <w:p>
+            <w:pPr>
+              <w:tabs>
+                <w:tab w:val="left" w:pos="6804"/>
+              </w:tabs>
+              <w:rPr>
+                <w:rFonts w:ascii="Times" w:hAnsi="Times"/>
+                <w:lang w:val="lt-LT"/>
+              </w:rPr>
+            </w:pPr>
+            <w:r>
+              <w:rPr>
+                <w:rFonts w:ascii="Times" w:hAnsi="Times"/>
+                <w:lang w:val="lt-LT"/>
+              </w:rPr>
+              <w:t>1,99</w:t>
+            </w:r>
+          </w:p>
+        </w:tc>
+        <w:tc>
+          <w:tcPr>
+            <w:tcW w:w="1509" w:type="dxa"/>
+          </w:tcPr>
+          <w:p>
+            <w:pPr>
+              <w:tabs>
+                <w:tab w:val="left" w:pos="6804"/>
+              </w:tabs>
+              <w:rPr>
+                <w:rFonts w:ascii="Times" w:hAnsi="Times"/>
+                <w:lang w:val="lt-LT"/>
+              </w:rPr>
+            </w:pPr>
+            <w:r>
+              <w:rPr>
+                <w:rFonts w:ascii="Times" w:hAnsi="Times"/>
+                <w:lang w:val="lt-LT"/>
+              </w:rPr>
+              <w:t>48,64</w:t>
+            </w:r>
+          </w:p>
+        </w:tc>
+        <w:tc>
+          <w:tcPr>
+            <w:tcW w:w="1338" w:type="dxa"/>
+          </w:tcPr>
+          <w:p>
+            <w:pPr>
+              <w:tabs>
+                <w:tab w:val="left" w:pos="6804"/>
+              </w:tabs>
+              <w:rPr>
+                <w:rFonts w:ascii="Times" w:hAnsi="Times"/>
+                <w:lang w:val="lt-LT"/>
+              </w:rPr>
+            </w:pPr>
+            <w:r>
+              <w:rPr>
+                <w:rFonts w:ascii="Times" w:hAnsi="Times"/>
+                <w:lang w:val="lt-LT"/>
+              </w:rPr>
+              <w:t>1,98</w:t>
+            </w:r>
+          </w:p>
+        </w:tc>
+        <w:tc>
+          <w:tcPr>
+            <w:tcW w:w="1418" w:type="dxa"/>
+          </w:tcPr>
+          <w:p>
+            <w:pPr>
+              <w:tabs>
+                <w:tab w:val="left" w:pos="6804"/>
+              </w:tabs>
+              <w:rPr>
+                <w:rFonts w:ascii="Times" w:hAnsi="Times"/>
+                <w:lang w:val="lt-LT"/>
+              </w:rPr>
+            </w:pPr>
+            <w:r>
+              <w:rPr>
+                <w:rFonts w:ascii="Times" w:hAnsi="Times"/>
+                <w:lang w:val="lt-LT"/>
+              </w:rPr>
+              <w:t>24,18</w:t>
+            </w:r>
+          </w:p>
+        </w:tc>
+        <w:tc>
+          <w:tcPr>
+            <w:tcW w:w="1417" w:type="dxa"/>
+          </w:tcPr>
+          <w:p>
+            <w:pPr>
+              <w:tabs>
+                <w:tab w:val="left" w:pos="6804"/>
+              </w:tabs>
+              <w:rPr>
+                <w:rFonts w:ascii="Times" w:hAnsi="Times"/>
+                <w:lang w:val="lt-LT"/>
+              </w:rPr>
+            </w:pPr>
+            <w:r>
+              <w:rPr>
+                <w:rFonts w:ascii="Times" w:hAnsi="Times"/>
+                <w:lang w:val="lt-LT"/>
+              </w:rPr>
+              <w:t>1,</w:t>
+            </w:r>
+            <w:r>
+              <w:rPr>
+                <w:rFonts w:ascii="Times" w:hAnsi="Times"/>
+                <w:lang w:val="lt-LT"/>
+              </w:rPr>
+              <w:t>99</w:t>
+            </w:r>
+          </w:p>
+        </w:tc>
+        <w:tc>
+          <w:tcPr>
+            <w:tcW w:w="1283" w:type="dxa"/>
+          </w:tcPr>
+          <w:p>
+            <w:pPr>
+              <w:tabs>
+                <w:tab w:val="left" w:pos="6804"/>
+              </w:tabs>
+              <w:rPr>
+                <w:rFonts w:ascii="Times" w:hAnsi="Times"/>
+                <w:lang w:val="lt-LT"/>
+              </w:rPr>
+            </w:pPr>
+            <w:r>
+              <w:rPr>
+                <w:rFonts w:ascii="Times" w:hAnsi="Times"/>
+                <w:lang w:val="lt-LT"/>
+              </w:rPr>
+              <w:t>12,23</w:t>
+            </w:r>
+          </w:p>
+        </w:tc>
+      </w:tr>
+      <w:tr>
+        <w:tc>
+          <w:tcPr>
+            <w:tcW w:w="1129" w:type="dxa"/>
+          </w:tcPr>
+          <w:p>
+            <w:pPr>
+              <w:tabs>
+                <w:tab w:val="left" w:pos="6804"/>
+              </w:tabs>
+              <w:rPr>
+                <w:rFonts w:ascii="Times" w:hAnsi="Times"/>
+                <w:lang w:val="lt-LT"/>
+              </w:rPr>
+            </w:pPr>
+            <w:r>
+              <w:rPr>
+                <w:rFonts w:ascii="Times" w:hAnsi="Times"/>
+                <w:lang w:val="lt-LT"/>
+              </w:rPr>
+              <w:t>96000</w:t>
+            </w:r>
+          </w:p>
+        </w:tc>
+        <w:tc>
+          <w:tcPr>
+            <w:tcW w:w="1264" w:type="dxa"/>
+          </w:tcPr>
+          <w:p>
+            <w:pPr>
+              <w:tabs>
+                <w:tab w:val="left" w:pos="6804"/>
+              </w:tabs>
+              <w:rPr>
+                <w:rFonts w:ascii="Times" w:hAnsi="Times"/>
+                <w:lang w:val="lt-LT"/>
+              </w:rPr>
+            </w:pPr>
+            <w:r>
+              <w:rPr>
+                <w:rFonts w:ascii="Times" w:hAnsi="Times"/>
+                <w:lang w:val="lt-LT"/>
+              </w:rPr>
+              <w:t>3,99</w:t>
+            </w:r>
+          </w:p>
+        </w:tc>
+        <w:tc>
+          <w:tcPr>
+            <w:tcW w:w="1509" w:type="dxa"/>
+          </w:tcPr>
+          <w:p>
+            <w:pPr>
+              <w:tabs>
+                <w:tab w:val="left" w:pos="6804"/>
+              </w:tabs>
+              <w:rPr>
+                <w:rFonts w:ascii="Times" w:hAnsi="Times"/>
+                <w:lang w:val="lt-LT"/>
+              </w:rPr>
+            </w:pPr>
+            <w:r>
+              <w:rPr>
+                <w:rFonts w:ascii="Times" w:hAnsi="Times"/>
+                <w:lang w:val="lt-LT"/>
+              </w:rPr>
+              <w:t>191,42</w:t>
+            </w:r>
+          </w:p>
+        </w:tc>
+        <w:tc>
+          <w:tcPr>
+            <w:tcW w:w="1338" w:type="dxa"/>
+          </w:tcPr>
+          <w:p>
+            <w:pPr>
+              <w:tabs>
+                <w:tab w:val="left" w:pos="6804"/>
+              </w:tabs>
+              <w:rPr>
+                <w:rFonts w:ascii="Times" w:hAnsi="Times"/>
+                <w:lang w:val="lt-LT"/>
+              </w:rPr>
+            </w:pPr>
+            <w:r>
+              <w:rPr>
+                <w:rFonts w:ascii="Times" w:hAnsi="Times"/>
+                <w:lang w:val="lt-LT"/>
+              </w:rPr>
+              <w:t>4,00</w:t>
+            </w:r>
+          </w:p>
+        </w:tc>
+        <w:tc>
+          <w:tcPr>
+            <w:tcW w:w="1418" w:type="dxa"/>
+          </w:tcPr>
+          <w:p>
+            <w:pPr>
+              <w:tabs>
+                <w:tab w:val="left" w:pos="6804"/>
+              </w:tabs>
+              <w:rPr>
+                <w:rFonts w:ascii="Times" w:hAnsi="Times"/>
+                <w:lang w:val="lt-LT"/>
+              </w:rPr>
+            </w:pPr>
+            <w:r>
+              <w:rPr>
+                <w:rFonts w:ascii="Times" w:hAnsi="Times"/>
+                <w:lang w:val="lt-LT"/>
+              </w:rPr>
+              <w:t>97,03</w:t>
+            </w:r>
+          </w:p>
+        </w:tc>
+        <w:tc>
+          <w:tcPr>
+            <w:tcW w:w="1417" w:type="dxa"/>
+          </w:tcPr>
+          <w:p>
+            <w:pPr>
+              <w:tabs>
+                <w:tab w:val="left" w:pos="6804"/>
+              </w:tabs>
+              <w:rPr>
+                <w:rFonts w:ascii="Times" w:hAnsi="Times"/>
+                <w:lang w:val="lt-LT"/>
+              </w:rPr>
+            </w:pPr>
+            <w:r>
+              <w:rPr>
+                <w:rFonts w:ascii="Times" w:hAnsi="Times"/>
+                <w:lang w:val="lt-LT"/>
+              </w:rPr>
+              <w:t>3,99</w:t>
+            </w:r>
+          </w:p>
+        </w:tc>
+        <w:tc>
+          <w:tcPr>
+            <w:tcW w:w="1283" w:type="dxa"/>
+          </w:tcPr>
+          <w:p>
+            <w:pPr>
+              <w:tabs>
+                <w:tab w:val="left" w:pos="6804"/>
+              </w:tabs>
+              <w:rPr>
+                <w:rFonts w:ascii="Times" w:hAnsi="Times"/>
+                <w:lang w:val="lt-LT"/>
+              </w:rPr>
+            </w:pPr>
+            <w:r>
+              <w:rPr>
+                <w:rFonts w:ascii="Times" w:hAnsi="Times"/>
+                <w:lang w:val="lt-LT"/>
+              </w:rPr>
+              <w:t>49,88</w:t>
+            </w:r>
+            <w:bookmarkStart w:id="0" w:name="_GoBack"/>
+            <w:bookmarkEnd w:id="0"/>
+          </w:p>
+        </w:tc>
+      </w:tr>
+    </w:tbl>
+    <w:p>
+      <w:pPr>
+        <w:tabs>
+          <w:tab w:val="left" w:pos="6804"/>
+        </w:tabs>
+        <w:rPr>
+          <w:rFonts w:ascii="Times" w:hAnsi="Times"/>
+          <w:lang w:val="lt-LT"/>
+        </w:rPr>
+      </w:pPr>
+    </w:p>
+    <w:p>
+      <w:pPr>
+        <w:tabs>
+          <w:tab w:val="left" w:pos="6804"/>
+        </w:tabs>
+        <w:rPr>
+          <w:rFonts w:ascii="Times" w:hAnsi="Times"/>
+          <w:lang w:val="lt-LT"/>
+        </w:rPr>
+      </w:pPr>
+      <w:r>
+        <w:rPr>
+          <w:rFonts w:ascii="Times" w:hAnsi="Times"/>
+          <w:lang w:val="lt-LT"/>
+        </w:rPr>
+        <w:t xml:space="preserve">Nuos. – </w:t>
+      </w:r>
+      <w:r>
+        <w:rPr>
+          <w:rFonts w:ascii="Times" w:hAnsi="Times"/>
+          <w:lang w:val="lt-LT"/>
+        </w:rPr>
+        <w:t>Nuosekliosios</w:t>
+      </w:r>
+      <w:r>
+        <w:rPr>
+          <w:rFonts w:ascii="Times" w:hAnsi="Times"/>
+          <w:lang w:val="lt-LT"/>
+        </w:rPr>
+        <w:t xml:space="preserve"> algoritmo</w:t>
+      </w:r>
+      <w:r>
+        <w:rPr>
+          <w:rFonts w:ascii="Times" w:hAnsi="Times"/>
+          <w:lang w:val="lt-LT"/>
+        </w:rPr>
+        <w:t xml:space="preserve"> dalies trukmė</w:t>
+      </w:r>
+      <w:r>
+        <w:rPr>
+          <w:rFonts w:ascii="Times" w:hAnsi="Times"/>
+          <w:lang w:val="lt-LT"/>
+        </w:rPr>
+        <w:t xml:space="preserve"> (s).</w:t>
+      </w:r>
+    </w:p>
+    <w:p>
+      <w:pPr>
+        <w:tabs>
+          <w:tab w:val="left" w:pos="6804"/>
+        </w:tabs>
+        <w:rPr>
+          <w:rFonts w:ascii="Times" w:hAnsi="Times"/>
+          <w:lang w:val="lt-LT"/>
+        </w:rPr>
+      </w:pPr>
+      <w:r>
+        <w:rPr>
+          <w:rFonts w:ascii="Times" w:hAnsi="Times"/>
+          <w:lang w:val="lt-LT"/>
+        </w:rPr>
+        <w:t>Lyg. –</w:t>
+      </w:r>
+      <w:r>
+        <w:rPr>
+          <w:rFonts w:ascii="Times" w:hAnsi="Times"/>
+          <w:lang w:val="lt-LT"/>
+        </w:rPr>
+        <w:t xml:space="preserve"> </w:t>
+      </w:r>
+      <w:r>
+        <w:rPr>
+          <w:rFonts w:ascii="Times" w:hAnsi="Times"/>
+          <w:lang w:val="lt-LT"/>
+        </w:rPr>
+        <w:t>Lygiagrečiosios</w:t>
+      </w:r>
+      <w:r>
+        <w:rPr>
+          <w:rFonts w:ascii="Times" w:hAnsi="Times"/>
+          <w:lang w:val="lt-LT"/>
+        </w:rPr>
+        <w:t xml:space="preserve"> </w:t>
+      </w:r>
+      <w:r>
+        <w:rPr>
+          <w:rFonts w:ascii="Times" w:hAnsi="Times"/>
+          <w:lang w:val="lt-LT"/>
+        </w:rPr>
+        <w:t>dalies trukmė</w:t>
+      </w:r>
+      <w:r>
+        <w:rPr>
+          <w:rFonts w:ascii="Times" w:hAnsi="Times"/>
+          <w:lang w:val="lt-LT"/>
+        </w:rPr>
+        <w:t xml:space="preserve"> (s).</w:t>
+      </w:r>
+    </w:p>
     <w:p>
       <w:pPr>
         <w:tabs>

</xml_diff>

<commit_message>
started doing practical results evaluation
</commit_message>
<xml_diff>
--- a/Lab1/report_template.docx
+++ b/Lab1/report_template.docx
@@ -716,35 +716,7 @@
           <w:rFonts w:ascii="Times" w:hAnsi="Times" w:cs="Times"/>
           <w:lang w:val="lt-LT"/>
         </w:rPr>
-        <w:t>1. Parsisi</w:t>
-      </w:r>
-      <w:r>
-        <w:rPr>
-          <w:rFonts w:ascii="Times" w:hAnsi="Times" w:cs="Times"/>
-          <w:lang w:val="lt-LT"/>
-        </w:rPr>
-        <w:t>ų</w:t>
-      </w:r>
-      <w:r>
-        <w:rPr>
-          <w:rFonts w:ascii="Times" w:hAnsi="Times" w:cs="Times"/>
-          <w:lang w:val="lt-LT"/>
-        </w:rPr>
-        <w:t>skite ir sukurtame kataloge išsau</w:t>
-      </w:r>
-      <w:r>
-        <w:rPr>
-          <w:rFonts w:ascii="Times" w:hAnsi="Times" w:cs="Times"/>
-          <w:lang w:val="lt-LT"/>
-        </w:rPr>
-        <w:t>gokite du failus: algoritmo kodą ir duomenu failą</w:t>
-      </w:r>
-      <w:r>
-        <w:rPr>
-          <w:rFonts w:ascii="Times" w:hAnsi="Times" w:cs="Times"/>
-          <w:lang w:val="lt-LT"/>
-        </w:rPr>
-        <w:t>.</w:t>
+        <w:t>1. Parsisiųskite ir sukurtame kataloge išsaugokite du failus: algoritmo kodą ir duomenu failą.</w:t>
       </w:r>
     </w:p>
     <w:p>
@@ -1025,6 +997,7 @@
       <w:r>
         <w:rPr>
           <w:rFonts w:ascii="Consolas" w:hAnsi="Consolas" w:cs="Consolas"/>
+          <w:lang w:val="lt-LT"/>
         </w:rPr>
         <w:t>for (int i=id*chunk; i&lt;(id+1)*chunk; i++)</w:t>
       </w:r>
@@ -1541,6 +1514,7 @@
           <w:i w:val="0"/>
           <w:sz w:val="20"/>
           <w:szCs w:val="20"/>
+          <w:lang w:val="lt-LT"/>
         </w:rPr>
       </w:pPr>
       <w:r>
@@ -1549,6 +1523,7 @@
           <w:i w:val="0"/>
           <w:sz w:val="20"/>
           <w:szCs w:val="20"/>
+          <w:lang w:val="lt-LT"/>
         </w:rPr>
         <w:t xml:space="preserve">Lentelė </w:t>
       </w:r>
@@ -1558,6 +1533,7 @@
           <w:i w:val="0"/>
           <w:sz w:val="20"/>
           <w:szCs w:val="20"/>
+          <w:lang w:val="lt-LT"/>
         </w:rPr>
         <w:t xml:space="preserve">nr. </w:t>
       </w:r>
@@ -1567,6 +1543,7 @@
           <w:i w:val="0"/>
           <w:sz w:val="20"/>
           <w:szCs w:val="20"/>
+          <w:lang w:val="lt-LT"/>
         </w:rPr>
         <w:fldChar w:fldCharType="begin"/>
       </w:r>
@@ -1576,6 +1553,7 @@
           <w:i w:val="0"/>
           <w:sz w:val="20"/>
           <w:szCs w:val="20"/>
+          <w:lang w:val="lt-LT"/>
         </w:rPr>
         <w:instrText xml:space="preserve"> SEQ Lentelė \* ARABIC </w:instrText>
       </w:r>
@@ -1585,6 +1563,7 @@
           <w:i w:val="0"/>
           <w:sz w:val="20"/>
           <w:szCs w:val="20"/>
+          <w:lang w:val="lt-LT"/>
         </w:rPr>
         <w:fldChar w:fldCharType="separate"/>
       </w:r>
@@ -1595,6 +1574,7 @@
           <w:noProof/>
           <w:sz w:val="20"/>
           <w:szCs w:val="20"/>
+          <w:lang w:val="lt-LT"/>
         </w:rPr>
         <w:t>1</w:t>
       </w:r>
@@ -1604,6 +1584,7 @@
           <w:i w:val="0"/>
           <w:sz w:val="20"/>
           <w:szCs w:val="20"/>
+          <w:lang w:val="lt-LT"/>
         </w:rPr>
         <w:fldChar w:fldCharType="end"/>
       </w:r>
@@ -1613,6 +1594,7 @@
           <w:i w:val="0"/>
           <w:sz w:val="20"/>
           <w:szCs w:val="20"/>
+          <w:lang w:val="lt-LT"/>
         </w:rPr>
         <w:t>. Nelygiagretinto algoritmo vykdymo vidutinai rezultatai.</w:t>
       </w:r>
@@ -1935,23 +1917,27 @@
               <w:jc w:val="center"/>
               <w:rPr>
                 <w:rFonts w:ascii="Times" w:hAnsi="Times"/>
-              </w:rPr>
-            </w:pPr>
-            <w:r>
-              <w:rPr>
-                <w:rFonts w:ascii="Times" w:hAnsi="Times"/>
+                <w:lang w:val="lt-LT"/>
+              </w:rPr>
+            </w:pPr>
+            <w:r>
+              <w:rPr>
+                <w:rFonts w:ascii="Times" w:hAnsi="Times"/>
+                <w:lang w:val="lt-LT"/>
               </w:rPr>
               <w:fldChar w:fldCharType="begin"/>
             </w:r>
             <w:r>
               <w:rPr>
                 <w:rFonts w:ascii="Times" w:hAnsi="Times"/>
+                <w:lang w:val="lt-LT"/>
               </w:rPr>
               <w:instrText xml:space="preserve"> =B2/(B2+C2) </w:instrText>
             </w:r>
             <w:r>
               <w:rPr>
                 <w:rFonts w:ascii="Times" w:hAnsi="Times"/>
+                <w:lang w:val="lt-LT"/>
               </w:rPr>
               <w:fldChar w:fldCharType="separate"/>
             </w:r>
@@ -1959,12 +1945,14 @@
               <w:rPr>
                 <w:rFonts w:ascii="Times" w:hAnsi="Times"/>
                 <w:noProof/>
+                <w:lang w:val="lt-LT"/>
               </w:rPr>
               <w:t>0,0828</w:t>
             </w:r>
             <w:r>
               <w:rPr>
                 <w:rFonts w:ascii="Times" w:hAnsi="Times"/>
+                <w:lang w:val="lt-LT"/>
               </w:rPr>
               <w:fldChar w:fldCharType="end"/>
             </w:r>
@@ -2655,6 +2643,7 @@
         <w:rPr>
           <w:rFonts w:ascii="Times" w:hAnsi="Times"/>
           <w:i/>
+          <w:lang w:val="lt-LT"/>
         </w:rPr>
       </w:pPr>
       <m:oMathPara>
@@ -2691,6 +2680,7 @@
           <m:r>
             <w:rPr>
               <w:rFonts w:ascii="Cambria Math" w:hAnsi="Cambria Math"/>
+              <w:lang w:val="lt-LT"/>
             </w:rPr>
             <m:t xml:space="preserve">= </m:t>
           </m:r>
@@ -2700,6 +2690,7 @@
                 <w:rPr>
                   <w:rFonts w:ascii="Cambria Math" w:hAnsi="Cambria Math"/>
                   <w:i/>
+                  <w:lang w:val="lt-LT"/>
                 </w:rPr>
               </m:ctrlPr>
             </m:fPr>
@@ -2710,6 +2701,7 @@
                     <w:rPr>
                       <w:rFonts w:ascii="Cambria Math" w:hAnsi="Cambria Math"/>
                       <w:i/>
+                      <w:lang w:val="lt-LT"/>
                     </w:rPr>
                   </m:ctrlPr>
                 </m:sSubPr>
@@ -2717,6 +2709,7 @@
                   <m:r>
                     <w:rPr>
                       <w:rFonts w:ascii="Cambria Math" w:hAnsi="Cambria Math"/>
+                      <w:lang w:val="lt-LT"/>
                     </w:rPr>
                     <m:t>T</m:t>
                   </m:r>
@@ -2725,6 +2718,7 @@
                   <m:r>
                     <w:rPr>
                       <w:rFonts w:ascii="Cambria Math" w:hAnsi="Cambria Math"/>
+                      <w:lang w:val="lt-LT"/>
                     </w:rPr>
                     <m:t>0</m:t>
                   </m:r>
@@ -2738,6 +2732,7 @@
                     <w:rPr>
                       <w:rFonts w:ascii="Cambria Math" w:hAnsi="Cambria Math"/>
                       <w:i/>
+                      <w:lang w:val="lt-LT"/>
                     </w:rPr>
                   </m:ctrlPr>
                 </m:sSubPr>
@@ -2745,6 +2740,7 @@
                   <m:r>
                     <w:rPr>
                       <w:rFonts w:ascii="Cambria Math" w:hAnsi="Cambria Math"/>
+                      <w:lang w:val="lt-LT"/>
                     </w:rPr>
                     <m:t>S</m:t>
                   </m:r>
@@ -2753,6 +2749,7 @@
                   <m:r>
                     <w:rPr>
                       <w:rFonts w:ascii="Cambria Math" w:hAnsi="Cambria Math"/>
+                      <w:lang w:val="lt-LT"/>
                     </w:rPr>
                     <m:t>p</m:t>
                   </m:r>
@@ -2763,6 +2760,7 @@
           <m:r>
             <w:rPr>
               <w:rFonts w:ascii="Cambria Math" w:hAnsi="Cambria Math"/>
+              <w:lang w:val="lt-LT"/>
             </w:rPr>
             <m:t>,</m:t>
           </m:r>
@@ -2792,15 +2790,7 @@
           <w:vertAlign w:val="subscript"/>
           <w:lang w:val="lt-LT"/>
         </w:rPr>
-        <w:t>0</w:t>
-      </w:r>
-      <w:r>
-        <w:rPr>
-          <w:rFonts w:ascii="Times" w:hAnsi="Times"/>
-          <w:vertAlign w:val="subscript"/>
-          <w:lang w:val="lt-LT"/>
-        </w:rPr>
-        <w:t xml:space="preserve">  </w:t>
+        <w:t xml:space="preserve">0  </w:t>
       </w:r>
       <w:r>
         <w:rPr>
@@ -2861,29 +2851,34 @@
         <w:jc w:val="center"/>
         <w:rPr>
           <w:i w:val="0"/>
+          <w:lang w:val="lt-LT"/>
         </w:rPr>
       </w:pPr>
       <w:r>
         <w:rPr>
           <w:i w:val="0"/>
+          <w:lang w:val="lt-LT"/>
         </w:rPr>
         <w:t xml:space="preserve">Lentelė nr. </w:t>
       </w:r>
       <w:r>
         <w:rPr>
           <w:i w:val="0"/>
+          <w:lang w:val="lt-LT"/>
         </w:rPr>
         <w:fldChar w:fldCharType="begin"/>
       </w:r>
       <w:r>
         <w:rPr>
           <w:i w:val="0"/>
+          <w:lang w:val="lt-LT"/>
         </w:rPr>
         <w:instrText xml:space="preserve"> SEQ Lentelė \* ARABIC </w:instrText>
       </w:r>
       <w:r>
         <w:rPr>
           <w:i w:val="0"/>
+          <w:lang w:val="lt-LT"/>
         </w:rPr>
         <w:fldChar w:fldCharType="separate"/>
       </w:r>
@@ -2891,18 +2886,21 @@
         <w:rPr>
           <w:i w:val="0"/>
           <w:noProof/>
+          <w:lang w:val="lt-LT"/>
         </w:rPr>
         <w:t>2</w:t>
       </w:r>
       <w:r>
         <w:rPr>
           <w:i w:val="0"/>
+          <w:lang w:val="lt-LT"/>
         </w:rPr>
         <w:fldChar w:fldCharType="end"/>
       </w:r>
       <w:r>
         <w:rPr>
           <w:i w:val="0"/>
+          <w:lang w:val="lt-LT"/>
         </w:rPr>
         <w:t xml:space="preserve">. </w:t>
       </w:r>
@@ -2912,15 +2910,7 @@
           <w:i w:val="0"/>
           <w:lang w:val="lt-LT"/>
         </w:rPr>
-        <w:t>Teoriniai lygiagrečiojo algoritmo vykdymo laiko įverčiai ir vykdymo trukmės</w:t>
-      </w:r>
-      <w:r>
-        <w:rPr>
-          <w:rFonts w:ascii="Times" w:hAnsi="Times"/>
-          <w:i w:val="0"/>
-          <w:lang w:val="lt-LT"/>
-        </w:rPr>
-        <w:t>.</w:t>
+        <w:t>Teoriniai lygiagrečiojo algoritmo vykdymo laiko įverčiai ir vykdymo trukmės.</w:t>
       </w:r>
     </w:p>
     <w:tbl>
@@ -3891,29 +3881,48 @@
         <w:jc w:val="center"/>
         <w:rPr>
           <w:i w:val="0"/>
+          <w:lang w:val="lt-LT"/>
         </w:rPr>
       </w:pPr>
       <w:r>
         <w:rPr>
           <w:i w:val="0"/>
-        </w:rPr>
-        <w:t xml:space="preserve">Lentelė </w:t>
+          <w:lang w:val="lt-LT"/>
+        </w:rPr>
+        <w:t>Lentelė</w:t>
       </w:r>
       <w:r>
         <w:rPr>
           <w:i w:val="0"/>
+          <w:lang w:val="lt-LT"/>
+        </w:rPr>
+        <w:t xml:space="preserve"> nr.</w:t>
+      </w:r>
+      <w:r>
+        <w:rPr>
+          <w:i w:val="0"/>
+          <w:lang w:val="lt-LT"/>
+        </w:rPr>
+        <w:t xml:space="preserve"> </w:t>
+      </w:r>
+      <w:r>
+        <w:rPr>
+          <w:i w:val="0"/>
+          <w:lang w:val="lt-LT"/>
         </w:rPr>
         <w:fldChar w:fldCharType="begin"/>
       </w:r>
       <w:r>
         <w:rPr>
           <w:i w:val="0"/>
+          <w:lang w:val="lt-LT"/>
         </w:rPr>
         <w:instrText xml:space="preserve"> SEQ Lentelė \* ARABIC </w:instrText>
       </w:r>
       <w:r>
         <w:rPr>
           <w:i w:val="0"/>
+          <w:lang w:val="lt-LT"/>
         </w:rPr>
         <w:fldChar w:fldCharType="separate"/>
       </w:r>
@@ -3921,18 +3930,21 @@
         <w:rPr>
           <w:i w:val="0"/>
           <w:noProof/>
+          <w:lang w:val="lt-LT"/>
         </w:rPr>
         <w:t>3</w:t>
       </w:r>
       <w:r>
         <w:rPr>
           <w:i w:val="0"/>
+          <w:lang w:val="lt-LT"/>
         </w:rPr>
         <w:fldChar w:fldCharType="end"/>
       </w:r>
       <w:r>
         <w:rPr>
           <w:i w:val="0"/>
+          <w:lang w:val="lt-LT"/>
         </w:rPr>
         <w:t xml:space="preserve">. </w:t>
       </w:r>
@@ -4773,7 +4785,7 @@
           <w:rFonts w:ascii="Times" w:hAnsi="Times"/>
           <w:lang w:val="lt-LT"/>
         </w:rPr>
-        <w:t>Lyg. –</w:t>
+        <w:t>Lyg. – Lygiagrečiosios</w:t>
       </w:r>
       <w:r>
         <w:rPr>
@@ -4787,7 +4799,71 @@
           <w:rFonts w:ascii="Times" w:hAnsi="Times"/>
           <w:lang w:val="lt-LT"/>
         </w:rPr>
-        <w:t>Lygiagrečiosios</w:t>
+        <w:t>algoritmo</w:t>
+      </w:r>
+      <w:r>
+        <w:rPr>
+          <w:rFonts w:ascii="Times" w:hAnsi="Times"/>
+          <w:lang w:val="lt-LT"/>
+        </w:rPr>
+        <w:t xml:space="preserve"> dalies</w:t>
+      </w:r>
+      <w:r>
+        <w:rPr>
+          <w:rFonts w:ascii="Times" w:hAnsi="Times"/>
+          <w:lang w:val="lt-LT"/>
+        </w:rPr>
+        <w:t xml:space="preserve"> vykdymo</w:t>
+      </w:r>
+      <w:r>
+        <w:rPr>
+          <w:rFonts w:ascii="Times" w:hAnsi="Times"/>
+          <w:lang w:val="lt-LT"/>
+        </w:rPr>
+        <w:t xml:space="preserve"> trukmė (s).</w:t>
+      </w:r>
+    </w:p>
+    <w:p>
+      <w:pPr>
+        <w:tabs>
+          <w:tab w:val="left" w:pos="6804"/>
+        </w:tabs>
+        <w:rPr>
+          <w:rFonts w:ascii="Times" w:hAnsi="Times"/>
+          <w:lang w:val="lt-LT"/>
+        </w:rPr>
+      </w:pPr>
+    </w:p>
+    <w:p>
+      <w:pPr>
+        <w:tabs>
+          <w:tab w:val="left" w:pos="6804"/>
+        </w:tabs>
+        <w:rPr>
+          <w:rFonts w:ascii="Times" w:hAnsi="Times"/>
+          <w:lang w:val="lt-LT"/>
+        </w:rPr>
+      </w:pPr>
+      <w:r>
+        <w:rPr>
+          <w:rFonts w:ascii="Times" w:hAnsi="Times"/>
+          <w:lang w:val="lt-LT"/>
+        </w:rPr>
+        <w:t>Praktiniai pagreitėjimai</w:t>
+      </w:r>
+      <w:r>
+        <w:rPr>
+          <w:rFonts w:ascii="Times" w:hAnsi="Times"/>
+          <w:lang w:val="lt-LT"/>
+        </w:rPr>
+        <w:t xml:space="preserve"> S</w:t>
+      </w:r>
+      <w:r>
+        <w:rPr>
+          <w:rFonts w:ascii="Times" w:hAnsi="Times"/>
+          <w:lang w:val="lt-LT"/>
+        </w:rPr>
+        <w:t xml:space="preserve"> apskaičiuoti pagal formulę</w:t>
       </w:r>
       <w:r>
         <w:rPr>
@@ -4796,34 +4872,6 @@
         </w:rPr>
         <w:t xml:space="preserve"> </w:t>
       </w:r>
-      <w:r>
-        <w:rPr>
-          <w:rFonts w:ascii="Times" w:hAnsi="Times"/>
-          <w:lang w:val="lt-LT"/>
-        </w:rPr>
-        <w:t>algoritmo</w:t>
-      </w:r>
-      <w:r>
-        <w:rPr>
-          <w:rFonts w:ascii="Times" w:hAnsi="Times"/>
-          <w:lang w:val="lt-LT"/>
-        </w:rPr>
-        <w:t xml:space="preserve"> dalies</w:t>
-      </w:r>
-      <w:r>
-        <w:rPr>
-          <w:rFonts w:ascii="Times" w:hAnsi="Times"/>
-          <w:lang w:val="lt-LT"/>
-        </w:rPr>
-        <w:t xml:space="preserve"> vykdymo</w:t>
-      </w:r>
-      <w:r>
-        <w:rPr>
-          <w:rFonts w:ascii="Times" w:hAnsi="Times"/>
-          <w:lang w:val="lt-LT"/>
-        </w:rPr>
-        <w:t xml:space="preserve"> trukmė (s).</w:t>
-      </w:r>
     </w:p>
     <w:p>
       <w:pPr>
@@ -4832,57 +4880,8 @@
         </w:tabs>
         <w:rPr>
           <w:rFonts w:ascii="Times" w:hAnsi="Times"/>
-          <w:lang w:val="lt-LT"/>
-        </w:rPr>
-      </w:pPr>
-    </w:p>
-    <w:p>
-      <w:pPr>
-        <w:tabs>
-          <w:tab w:val="left" w:pos="6804"/>
-        </w:tabs>
-        <w:rPr>
-          <w:rFonts w:ascii="Times" w:hAnsi="Times"/>
-          <w:lang w:val="lt-LT"/>
-        </w:rPr>
-      </w:pPr>
-      <w:r>
-        <w:rPr>
-          <w:rFonts w:ascii="Times" w:hAnsi="Times"/>
-          <w:lang w:val="lt-LT"/>
-        </w:rPr>
-        <w:t>Praktiniai pagreitėjimai</w:t>
-      </w:r>
-      <w:r>
-        <w:rPr>
-          <w:rFonts w:ascii="Times" w:hAnsi="Times"/>
-          <w:lang w:val="lt-LT"/>
-        </w:rPr>
-        <w:t xml:space="preserve"> S</w:t>
-      </w:r>
-      <w:r>
-        <w:rPr>
-          <w:rFonts w:ascii="Times" w:hAnsi="Times"/>
-          <w:lang w:val="lt-LT"/>
-        </w:rPr>
-        <w:t xml:space="preserve"> apskaičiuoti pagal formulę</w:t>
-      </w:r>
-      <w:r>
-        <w:rPr>
-          <w:rFonts w:ascii="Times" w:hAnsi="Times"/>
-          <w:lang w:val="lt-LT"/>
-        </w:rPr>
-        <w:t xml:space="preserve"> </w:t>
-      </w:r>
-    </w:p>
-    <w:p>
-      <w:pPr>
-        <w:tabs>
-          <w:tab w:val="left" w:pos="6804"/>
-        </w:tabs>
-        <w:rPr>
-          <w:rFonts w:ascii="Times" w:hAnsi="Times"/>
           <w:i/>
+          <w:lang w:val="lt-LT"/>
         </w:rPr>
       </w:pPr>
       <m:oMathPara>
@@ -4893,6 +4892,7 @@
                 <w:rPr>
                   <w:rFonts w:ascii="Cambria Math" w:hAnsi="Cambria Math"/>
                   <w:i/>
+                  <w:lang w:val="lt-LT"/>
                 </w:rPr>
               </m:ctrlPr>
             </m:sSubPr>
@@ -4900,6 +4900,7 @@
               <m:r>
                 <w:rPr>
                   <w:rFonts w:ascii="Cambria Math" w:hAnsi="Cambria Math"/>
+                  <w:lang w:val="lt-LT"/>
                 </w:rPr>
                 <m:t>S</m:t>
               </m:r>
@@ -4908,6 +4909,7 @@
               <m:r>
                 <w:rPr>
                   <w:rFonts w:ascii="Cambria Math" w:hAnsi="Cambria Math"/>
+                  <w:lang w:val="lt-LT"/>
                 </w:rPr>
                 <m:t>p</m:t>
               </m:r>
@@ -4916,6 +4918,7 @@
           <m:r>
             <w:rPr>
               <w:rFonts w:ascii="Cambria Math" w:hAnsi="Cambria Math"/>
+              <w:lang w:val="lt-LT"/>
             </w:rPr>
             <m:t xml:space="preserve">= </m:t>
           </m:r>
@@ -4925,6 +4928,7 @@
                 <w:rPr>
                   <w:rFonts w:ascii="Cambria Math" w:hAnsi="Cambria Math"/>
                   <w:i/>
+                  <w:lang w:val="lt-LT"/>
                 </w:rPr>
               </m:ctrlPr>
             </m:fPr>
@@ -4935,6 +4939,7 @@
                     <w:rPr>
                       <w:rFonts w:ascii="Cambria Math" w:hAnsi="Cambria Math"/>
                       <w:i/>
+                      <w:lang w:val="lt-LT"/>
                     </w:rPr>
                   </m:ctrlPr>
                 </m:sSubPr>
@@ -4942,6 +4947,7 @@
                   <m:r>
                     <w:rPr>
                       <w:rFonts w:ascii="Cambria Math" w:hAnsi="Cambria Math"/>
+                      <w:lang w:val="lt-LT"/>
                     </w:rPr>
                     <m:t>T</m:t>
                   </m:r>
@@ -4950,6 +4956,7 @@
                   <m:r>
                     <w:rPr>
                       <w:rFonts w:ascii="Cambria Math" w:hAnsi="Cambria Math"/>
+                      <w:lang w:val="lt-LT"/>
                     </w:rPr>
                     <m:t>0</m:t>
                   </m:r>
@@ -4991,6 +4998,7 @@
           <m:r>
             <w:rPr>
               <w:rFonts w:ascii="Cambria Math" w:hAnsi="Cambria Math"/>
+              <w:lang w:val="lt-LT"/>
             </w:rPr>
             <m:t>,</m:t>
           </m:r>
@@ -5004,11 +5012,13 @@
         </w:tabs>
         <w:rPr>
           <w:rFonts w:ascii="Times" w:hAnsi="Times"/>
-        </w:rPr>
-      </w:pPr>
-      <w:r>
-        <w:rPr>
-          <w:rFonts w:ascii="Times" w:hAnsi="Times"/>
+          <w:lang w:val="lt-LT"/>
+        </w:rPr>
+      </w:pPr>
+      <w:r>
+        <w:rPr>
+          <w:rFonts w:ascii="Times" w:hAnsi="Times"/>
+          <w:lang w:val="lt-LT"/>
         </w:rPr>
         <w:t>kur T</w:t>
       </w:r>
@@ -5016,12 +5026,14 @@
         <w:rPr>
           <w:rFonts w:ascii="Times" w:hAnsi="Times"/>
           <w:vertAlign w:val="subscript"/>
+          <w:lang w:val="lt-LT"/>
         </w:rPr>
         <w:t>0</w:t>
       </w:r>
       <w:r>
         <w:rPr>
           <w:rFonts w:ascii="Times" w:hAnsi="Times"/>
+          <w:lang w:val="lt-LT"/>
         </w:rPr>
         <w:t xml:space="preserve"> – nuosekliojo algoritmo vykdymo laikas, T</w:t>
       </w:r>
@@ -5029,12 +5041,14 @@
         <w:rPr>
           <w:rFonts w:ascii="Times" w:hAnsi="Times"/>
           <w:vertAlign w:val="subscript"/>
+          <w:lang w:val="lt-LT"/>
         </w:rPr>
         <w:t>p</w:t>
       </w:r>
       <w:r>
         <w:rPr>
           <w:rFonts w:ascii="Times" w:hAnsi="Times"/>
+          <w:lang w:val="lt-LT"/>
         </w:rPr>
         <w:t xml:space="preserve"> – lygiagretaus algoritmo vykdymo laikas naudojant p procesorių.  </w:t>
       </w:r>
@@ -5337,8 +5351,6 @@
               </w:rPr>
               <w:t>0,89</w:t>
             </w:r>
-            <w:bookmarkStart w:id="0" w:name="_GoBack"/>
-            <w:bookmarkEnd w:id="0"/>
           </w:p>
         </w:tc>
       </w:tr>
@@ -5406,6 +5418,13 @@
                 <w:lang w:val="lt-LT"/>
               </w:rPr>
             </w:pPr>
+            <w:r>
+              <w:rPr>
+                <w:rFonts w:ascii="Times" w:hAnsi="Times"/>
+                <w:lang w:val="lt-LT"/>
+              </w:rPr>
+              <w:t>0,96</w:t>
+            </w:r>
           </w:p>
         </w:tc>
         <w:tc>
@@ -5422,6 +5441,13 @@
                 <w:lang w:val="lt-LT"/>
               </w:rPr>
             </w:pPr>
+            <w:r>
+              <w:rPr>
+                <w:rFonts w:ascii="Times" w:hAnsi="Times"/>
+                <w:lang w:val="lt-LT"/>
+              </w:rPr>
+              <w:t>0,88</w:t>
+            </w:r>
           </w:p>
         </w:tc>
         <w:tc>
@@ -5438,6 +5464,13 @@
                 <w:lang w:val="lt-LT"/>
               </w:rPr>
             </w:pPr>
+            <w:r>
+              <w:rPr>
+                <w:rFonts w:ascii="Times" w:hAnsi="Times"/>
+                <w:lang w:val="lt-LT"/>
+              </w:rPr>
+              <w:t>0,89</w:t>
+            </w:r>
           </w:p>
         </w:tc>
       </w:tr>
@@ -5502,6 +5535,13 @@
                 <w:lang w:val="lt-LT"/>
               </w:rPr>
             </w:pPr>
+            <w:r>
+              <w:rPr>
+                <w:rFonts w:ascii="Times" w:hAnsi="Times"/>
+                <w:lang w:val="lt-LT"/>
+              </w:rPr>
+              <w:t>0,96</w:t>
+            </w:r>
           </w:p>
         </w:tc>
         <w:tc>
@@ -5518,6 +5558,20 @@
                 <w:lang w:val="lt-LT"/>
               </w:rPr>
             </w:pPr>
+            <w:r>
+              <w:rPr>
+                <w:rFonts w:ascii="Times" w:hAnsi="Times"/>
+                <w:lang w:val="lt-LT"/>
+              </w:rPr>
+              <w:t>0,</w:t>
+            </w:r>
+            <w:r>
+              <w:rPr>
+                <w:rFonts w:ascii="Times" w:hAnsi="Times"/>
+                <w:lang w:val="lt-LT"/>
+              </w:rPr>
+              <w:t>90</w:t>
+            </w:r>
           </w:p>
         </w:tc>
         <w:tc>
@@ -5534,6 +5588,22 @@
                 <w:lang w:val="lt-LT"/>
               </w:rPr>
             </w:pPr>
+            <w:r>
+              <w:rPr>
+                <w:rFonts w:ascii="Times" w:hAnsi="Times"/>
+                <w:lang w:val="lt-LT"/>
+              </w:rPr>
+              <w:t>0,9</w:t>
+            </w:r>
+            <w:bookmarkStart w:id="0" w:name="_GoBack"/>
+            <w:bookmarkEnd w:id="0"/>
+            <w:r>
+              <w:rPr>
+                <w:rFonts w:ascii="Times" w:hAnsi="Times"/>
+                <w:lang w:val="lt-LT"/>
+              </w:rPr>
+              <w:t>0</w:t>
+            </w:r>
           </w:p>
         </w:tc>
       </w:tr>

</xml_diff>

<commit_message>
finished practical result table
</commit_message>
<xml_diff>
--- a/Lab1/report_template.docx
+++ b/Lab1/report_template.docx
@@ -5593,16 +5593,7 @@
                 <w:rFonts w:ascii="Times" w:hAnsi="Times"/>
                 <w:lang w:val="lt-LT"/>
               </w:rPr>
-              <w:t>0,9</w:t>
-            </w:r>
-            <w:bookmarkStart w:id="0" w:name="_GoBack"/>
-            <w:bookmarkEnd w:id="0"/>
-            <w:r>
-              <w:rPr>
-                <w:rFonts w:ascii="Times" w:hAnsi="Times"/>
-                <w:lang w:val="lt-LT"/>
-              </w:rPr>
-              <w:t>0</w:t>
+              <w:t>0,90</w:t>
             </w:r>
           </w:p>
         </w:tc>
@@ -5668,6 +5659,13 @@
                 <w:lang w:val="lt-LT"/>
               </w:rPr>
             </w:pPr>
+            <w:r>
+              <w:rPr>
+                <w:rFonts w:ascii="Times" w:hAnsi="Times"/>
+                <w:lang w:val="lt-LT"/>
+              </w:rPr>
+              <w:t>0,98</w:t>
+            </w:r>
           </w:p>
         </w:tc>
         <w:tc>
@@ -5684,6 +5682,13 @@
                 <w:lang w:val="lt-LT"/>
               </w:rPr>
             </w:pPr>
+            <w:r>
+              <w:rPr>
+                <w:rFonts w:ascii="Times" w:hAnsi="Times"/>
+                <w:lang w:val="lt-LT"/>
+              </w:rPr>
+              <w:t>1,76</w:t>
+            </w:r>
           </w:p>
         </w:tc>
         <w:tc>
@@ -5700,6 +5705,13 @@
                 <w:lang w:val="lt-LT"/>
               </w:rPr>
             </w:pPr>
+            <w:r>
+              <w:rPr>
+                <w:rFonts w:ascii="Times" w:hAnsi="Times"/>
+                <w:lang w:val="lt-LT"/>
+              </w:rPr>
+              <w:t>1,65</w:t>
+            </w:r>
           </w:p>
         </w:tc>
       </w:tr>
@@ -5764,6 +5776,13 @@
                 <w:lang w:val="lt-LT"/>
               </w:rPr>
             </w:pPr>
+            <w:r>
+              <w:rPr>
+                <w:rFonts w:ascii="Times" w:hAnsi="Times"/>
+                <w:lang w:val="lt-LT"/>
+              </w:rPr>
+              <w:t>0,97</w:t>
+            </w:r>
           </w:p>
         </w:tc>
         <w:tc>
@@ -5780,6 +5799,13 @@
                 <w:lang w:val="lt-LT"/>
               </w:rPr>
             </w:pPr>
+            <w:r>
+              <w:rPr>
+                <w:rFonts w:ascii="Times" w:hAnsi="Times"/>
+                <w:lang w:val="lt-LT"/>
+              </w:rPr>
+              <w:t>1,78</w:t>
+            </w:r>
           </w:p>
         </w:tc>
         <w:tc>
@@ -5796,6 +5822,13 @@
                 <w:lang w:val="lt-LT"/>
               </w:rPr>
             </w:pPr>
+            <w:r>
+              <w:rPr>
+                <w:rFonts w:ascii="Times" w:hAnsi="Times"/>
+                <w:lang w:val="lt-LT"/>
+              </w:rPr>
+              <w:t>1,72</w:t>
+            </w:r>
           </w:p>
         </w:tc>
       </w:tr>
@@ -5860,6 +5893,13 @@
                 <w:lang w:val="lt-LT"/>
               </w:rPr>
             </w:pPr>
+            <w:r>
+              <w:rPr>
+                <w:rFonts w:ascii="Times" w:hAnsi="Times"/>
+                <w:lang w:val="lt-LT"/>
+              </w:rPr>
+              <w:t>0,96</w:t>
+            </w:r>
           </w:p>
         </w:tc>
         <w:tc>
@@ -5876,6 +5916,13 @@
                 <w:lang w:val="lt-LT"/>
               </w:rPr>
             </w:pPr>
+            <w:r>
+              <w:rPr>
+                <w:rFonts w:ascii="Times" w:hAnsi="Times"/>
+                <w:lang w:val="lt-LT"/>
+              </w:rPr>
+              <w:t>1,77</w:t>
+            </w:r>
           </w:p>
         </w:tc>
         <w:tc>
@@ -5892,6 +5939,13 @@
                 <w:lang w:val="lt-LT"/>
               </w:rPr>
             </w:pPr>
+            <w:r>
+              <w:rPr>
+                <w:rFonts w:ascii="Times" w:hAnsi="Times"/>
+                <w:lang w:val="lt-LT"/>
+              </w:rPr>
+              <w:t>1,74</w:t>
+            </w:r>
           </w:p>
         </w:tc>
       </w:tr>
@@ -5956,6 +6010,13 @@
                 <w:lang w:val="lt-LT"/>
               </w:rPr>
             </w:pPr>
+            <w:r>
+              <w:rPr>
+                <w:rFonts w:ascii="Times" w:hAnsi="Times"/>
+                <w:lang w:val="lt-LT"/>
+              </w:rPr>
+              <w:t>0,98</w:t>
+            </w:r>
           </w:p>
         </w:tc>
         <w:tc>
@@ -5972,6 +6033,13 @@
                 <w:lang w:val="lt-LT"/>
               </w:rPr>
             </w:pPr>
+            <w:r>
+              <w:rPr>
+                <w:rFonts w:ascii="Times" w:hAnsi="Times"/>
+                <w:lang w:val="lt-LT"/>
+              </w:rPr>
+              <w:t>3,52</w:t>
+            </w:r>
           </w:p>
         </w:tc>
         <w:tc>
@@ -5988,8 +6056,17 @@
                 <w:lang w:val="lt-LT"/>
               </w:rPr>
             </w:pPr>
-          </w:p>
-        </w:tc>
+            <w:r>
+              <w:rPr>
+                <w:rFonts w:ascii="Times" w:hAnsi="Times"/>
+                <w:lang w:val="lt-LT"/>
+              </w:rPr>
+              <w:t>2,90</w:t>
+            </w:r>
+          </w:p>
+        </w:tc>
+        <w:bookmarkStart w:id="0" w:name="_GoBack"/>
+        <w:bookmarkEnd w:id="0"/>
       </w:tr>
       <w:tr>
         <w:tc>
@@ -6052,6 +6129,13 @@
                 <w:lang w:val="lt-LT"/>
               </w:rPr>
             </w:pPr>
+            <w:r>
+              <w:rPr>
+                <w:rFonts w:ascii="Times" w:hAnsi="Times"/>
+                <w:lang w:val="lt-LT"/>
+              </w:rPr>
+              <w:t>0,96</w:t>
+            </w:r>
           </w:p>
         </w:tc>
         <w:tc>
@@ -6068,6 +6152,13 @@
                 <w:lang w:val="lt-LT"/>
               </w:rPr>
             </w:pPr>
+            <w:r>
+              <w:rPr>
+                <w:rFonts w:ascii="Times" w:hAnsi="Times"/>
+                <w:lang w:val="lt-LT"/>
+              </w:rPr>
+              <w:t>3,51</w:t>
+            </w:r>
           </w:p>
         </w:tc>
         <w:tc>
@@ -6084,6 +6175,13 @@
                 <w:lang w:val="lt-LT"/>
               </w:rPr>
             </w:pPr>
+            <w:r>
+              <w:rPr>
+                <w:rFonts w:ascii="Times" w:hAnsi="Times"/>
+                <w:lang w:val="lt-LT"/>
+              </w:rPr>
+              <w:t>3,16</w:t>
+            </w:r>
           </w:p>
         </w:tc>
       </w:tr>
@@ -6148,6 +6246,13 @@
                 <w:lang w:val="lt-LT"/>
               </w:rPr>
             </w:pPr>
+            <w:r>
+              <w:rPr>
+                <w:rFonts w:ascii="Times" w:hAnsi="Times"/>
+                <w:lang w:val="lt-LT"/>
+              </w:rPr>
+              <w:t>0,96</w:t>
+            </w:r>
           </w:p>
         </w:tc>
         <w:tc>
@@ -6164,6 +6269,13 @@
                 <w:lang w:val="lt-LT"/>
               </w:rPr>
             </w:pPr>
+            <w:r>
+              <w:rPr>
+                <w:rFonts w:ascii="Times" w:hAnsi="Times"/>
+                <w:lang w:val="lt-LT"/>
+              </w:rPr>
+              <w:t>3,45</w:t>
+            </w:r>
           </w:p>
         </w:tc>
         <w:tc>
@@ -6180,6 +6292,13 @@
                 <w:lang w:val="lt-LT"/>
               </w:rPr>
             </w:pPr>
+            <w:r>
+              <w:rPr>
+                <w:rFonts w:ascii="Times" w:hAnsi="Times"/>
+                <w:lang w:val="lt-LT"/>
+              </w:rPr>
+              <w:t>3,26</w:t>
+            </w:r>
           </w:p>
         </w:tc>
       </w:tr>
@@ -7118,4 +7237,16 @@
     </a:ext>
   </a:extLst>
 </a:theme>
+</file>
+
+<file path=customXml/item1.xml><?xml version="1.0" encoding="utf-8"?>
+<b:Sources xmlns:b="http://schemas.openxmlformats.org/officeDocument/2006/bibliography" xmlns="http://schemas.openxmlformats.org/officeDocument/2006/bibliography" SelectedStyle="\APASixthEditionOfficeOnline.xsl" StyleName="APA" Version="6"/>
+</file>
+
+<file path=customXml/itemProps1.xml><?xml version="1.0" encoding="utf-8"?>
+<ds:datastoreItem xmlns:ds="http://schemas.openxmlformats.org/officeDocument/2006/customXml" ds:itemID="{8223A083-8CD8-46BF-B59B-055B5F0BE3A6}">
+  <ds:schemaRefs>
+    <ds:schemaRef ds:uri="http://schemas.openxmlformats.org/officeDocument/2006/bibliography"/>
+  </ds:schemaRefs>
+</ds:datastoreItem>
 </file>
</xml_diff>

<commit_message>
started practical and theorical result comparison table
</commit_message>
<xml_diff>
--- a/Lab1/report_template.docx
+++ b/Lab1/report_template.docx
@@ -4863,6 +4863,13 @@
           <w:rFonts w:ascii="Times" w:hAnsi="Times"/>
           <w:lang w:val="lt-LT"/>
         </w:rPr>
+        <w:t>,</w:t>
+      </w:r>
+      <w:r>
+        <w:rPr>
+          <w:rFonts w:ascii="Times" w:hAnsi="Times"/>
+          <w:lang w:val="lt-LT"/>
+        </w:rPr>
         <w:t xml:space="preserve"> apskaičiuoti pagal formulę</w:t>
       </w:r>
       <w:r>
@@ -5050,7 +5057,14 @@
           <w:rFonts w:ascii="Times" w:hAnsi="Times"/>
           <w:lang w:val="lt-LT"/>
         </w:rPr>
-        <w:t xml:space="preserve"> – lygiagretaus algoritmo vykdymo laikas naudojant p procesorių.  </w:t>
+        <w:t xml:space="preserve"> – lygiagretaus algoritmo vykdymo laikas naudojant p proces</w:t>
+      </w:r>
+      <w:r>
+        <w:rPr>
+          <w:rFonts w:ascii="Times" w:hAnsi="Times"/>
+          <w:lang w:val="lt-LT"/>
+        </w:rPr>
+        <w:t>orių, pateikiami lentelėje nr. 4.</w:t>
       </w:r>
     </w:p>
     <w:p>
@@ -5063,6 +5077,67 @@
           <w:lang w:val="lt-LT"/>
         </w:rPr>
       </w:pPr>
+    </w:p>
+    <w:p>
+      <w:pPr>
+        <w:pStyle w:val="Caption"/>
+        <w:keepNext/>
+        <w:jc w:val="center"/>
+        <w:rPr>
+          <w:i w:val="0"/>
+          <w:lang w:val="lt-LT"/>
+        </w:rPr>
+      </w:pPr>
+      <w:r>
+        <w:rPr>
+          <w:i w:val="0"/>
+          <w:lang w:val="lt-LT"/>
+        </w:rPr>
+        <w:t xml:space="preserve">Lentelė nr. </w:t>
+      </w:r>
+      <w:r>
+        <w:rPr>
+          <w:i w:val="0"/>
+          <w:lang w:val="lt-LT"/>
+        </w:rPr>
+        <w:fldChar w:fldCharType="begin"/>
+      </w:r>
+      <w:r>
+        <w:rPr>
+          <w:i w:val="0"/>
+          <w:lang w:val="lt-LT"/>
+        </w:rPr>
+        <w:instrText xml:space="preserve"> SEQ Lentelė \* ARABIC </w:instrText>
+      </w:r>
+      <w:r>
+        <w:rPr>
+          <w:i w:val="0"/>
+          <w:lang w:val="lt-LT"/>
+        </w:rPr>
+        <w:fldChar w:fldCharType="separate"/>
+      </w:r>
+      <w:r>
+        <w:rPr>
+          <w:i w:val="0"/>
+          <w:noProof/>
+          <w:lang w:val="lt-LT"/>
+        </w:rPr>
+        <w:t>4</w:t>
+      </w:r>
+      <w:r>
+        <w:rPr>
+          <w:i w:val="0"/>
+          <w:lang w:val="lt-LT"/>
+        </w:rPr>
+        <w:fldChar w:fldCharType="end"/>
+      </w:r>
+      <w:r>
+        <w:rPr>
+          <w:i w:val="0"/>
+          <w:lang w:val="lt-LT"/>
+        </w:rPr>
+        <w:t>. Praktiniai algoritmo pagretėjimų rezultatai.</w:t>
+      </w:r>
     </w:p>
     <w:tbl>
       <w:tblPr>
@@ -5209,7 +5284,21 @@
                 <w:rFonts w:ascii="Times" w:hAnsi="Times"/>
                 <w:lang w:val="lt-LT"/>
               </w:rPr>
-              <w:t>geitėjimas</w:t>
+              <w:t>g</w:t>
+            </w:r>
+            <w:r>
+              <w:rPr>
+                <w:rFonts w:ascii="Times" w:hAnsi="Times"/>
+                <w:lang w:val="lt-LT"/>
+              </w:rPr>
+              <w:t>r</w:t>
+            </w:r>
+            <w:r>
+              <w:rPr>
+                <w:rFonts w:ascii="Times" w:hAnsi="Times"/>
+                <w:lang w:val="lt-LT"/>
+              </w:rPr>
+              <w:t>eitėjimas</w:t>
             </w:r>
           </w:p>
         </w:tc>
@@ -5563,14 +5652,7 @@
                 <w:rFonts w:ascii="Times" w:hAnsi="Times"/>
                 <w:lang w:val="lt-LT"/>
               </w:rPr>
-              <w:t>0,</w:t>
-            </w:r>
-            <w:r>
-              <w:rPr>
-                <w:rFonts w:ascii="Times" w:hAnsi="Times"/>
-                <w:lang w:val="lt-LT"/>
-              </w:rPr>
-              <w:t>90</w:t>
+              <w:t>0,90</w:t>
             </w:r>
           </w:p>
         </w:tc>
@@ -6065,8 +6147,6 @@
             </w:r>
           </w:p>
         </w:tc>
-        <w:bookmarkStart w:id="0" w:name="_GoBack"/>
-        <w:bookmarkEnd w:id="0"/>
       </w:tr>
       <w:tr>
         <w:tc>
@@ -6313,6 +6393,1130 @@
           <w:lang w:val="lt-LT"/>
         </w:rPr>
       </w:pPr>
+    </w:p>
+    <w:tbl>
+      <w:tblPr>
+        <w:tblStyle w:val="TableGrid"/>
+        <w:tblW w:w="0" w:type="auto"/>
+        <w:tblLook w:val="04A0" w:firstRow="1" w:lastRow="0" w:firstColumn="1" w:lastColumn="0" w:noHBand="0" w:noVBand="1"/>
+      </w:tblPr>
+      <w:tblGrid>
+        <w:gridCol w:w="1802"/>
+        <w:gridCol w:w="1802"/>
+        <w:gridCol w:w="1802"/>
+        <w:gridCol w:w="1802"/>
+        <w:gridCol w:w="1802"/>
+      </w:tblGrid>
+      <w:tr>
+        <w:tc>
+          <w:tcPr>
+            <w:tcW w:w="1802" w:type="dxa"/>
+          </w:tcPr>
+          <w:p>
+            <w:pPr>
+              <w:tabs>
+                <w:tab w:val="left" w:pos="6804"/>
+              </w:tabs>
+              <w:rPr>
+                <w:rFonts w:ascii="Times" w:hAnsi="Times"/>
+                <w:lang w:val="lt-LT"/>
+              </w:rPr>
+            </w:pPr>
+          </w:p>
+        </w:tc>
+        <w:tc>
+          <w:tcPr>
+            <w:tcW w:w="1802" w:type="dxa"/>
+          </w:tcPr>
+          <w:p>
+            <w:pPr>
+              <w:tabs>
+                <w:tab w:val="left" w:pos="6804"/>
+              </w:tabs>
+              <w:rPr>
+                <w:rFonts w:ascii="Times" w:hAnsi="Times"/>
+                <w:lang w:val="lt-LT"/>
+              </w:rPr>
+            </w:pPr>
+          </w:p>
+        </w:tc>
+        <w:tc>
+          <w:tcPr>
+            <w:tcW w:w="1802" w:type="dxa"/>
+          </w:tcPr>
+          <w:p>
+            <w:pPr>
+              <w:tabs>
+                <w:tab w:val="left" w:pos="6804"/>
+              </w:tabs>
+              <w:rPr>
+                <w:rFonts w:ascii="Times" w:hAnsi="Times"/>
+                <w:lang w:val="lt-LT"/>
+              </w:rPr>
+            </w:pPr>
+          </w:p>
+        </w:tc>
+        <w:tc>
+          <w:tcPr>
+            <w:tcW w:w="1802" w:type="dxa"/>
+          </w:tcPr>
+          <w:p>
+            <w:pPr>
+              <w:tabs>
+                <w:tab w:val="left" w:pos="6804"/>
+              </w:tabs>
+              <w:rPr>
+                <w:rFonts w:ascii="Times" w:hAnsi="Times"/>
+                <w:lang w:val="lt-LT"/>
+              </w:rPr>
+            </w:pPr>
+          </w:p>
+        </w:tc>
+        <w:tc>
+          <w:tcPr>
+            <w:tcW w:w="1802" w:type="dxa"/>
+          </w:tcPr>
+          <w:p>
+            <w:pPr>
+              <w:tabs>
+                <w:tab w:val="left" w:pos="6804"/>
+              </w:tabs>
+              <w:rPr>
+                <w:rFonts w:ascii="Times" w:hAnsi="Times"/>
+                <w:lang w:val="lt-LT"/>
+              </w:rPr>
+            </w:pPr>
+          </w:p>
+        </w:tc>
+      </w:tr>
+      <w:tr>
+        <w:tc>
+          <w:tcPr>
+            <w:tcW w:w="1802" w:type="dxa"/>
+          </w:tcPr>
+          <w:p>
+            <w:pPr>
+              <w:tabs>
+                <w:tab w:val="left" w:pos="6804"/>
+              </w:tabs>
+              <w:rPr>
+                <w:rFonts w:ascii="Times" w:hAnsi="Times"/>
+                <w:lang w:val="lt-LT"/>
+              </w:rPr>
+            </w:pPr>
+            <w:r>
+              <w:rPr>
+                <w:rFonts w:ascii="Times" w:hAnsi="Times"/>
+                <w:lang w:val="lt-LT"/>
+              </w:rPr>
+              <w:lastRenderedPageBreak/>
+              <w:t>N dydis</w:t>
+            </w:r>
+          </w:p>
+        </w:tc>
+        <w:tc>
+          <w:tcPr>
+            <w:tcW w:w="1802" w:type="dxa"/>
+          </w:tcPr>
+          <w:p>
+            <w:pPr>
+              <w:tabs>
+                <w:tab w:val="left" w:pos="6804"/>
+              </w:tabs>
+              <w:rPr>
+                <w:rFonts w:ascii="Times" w:hAnsi="Times"/>
+                <w:lang w:val="lt-LT"/>
+              </w:rPr>
+            </w:pPr>
+            <w:r>
+              <w:rPr>
+                <w:rFonts w:ascii="Times" w:hAnsi="Times"/>
+                <w:lang w:val="lt-LT"/>
+              </w:rPr>
+              <w:t>Naudotų procesorių</w:t>
+            </w:r>
+          </w:p>
+          <w:p>
+            <w:pPr>
+              <w:tabs>
+                <w:tab w:val="left" w:pos="6804"/>
+              </w:tabs>
+              <w:rPr>
+                <w:rFonts w:ascii="Times" w:hAnsi="Times"/>
+                <w:lang w:val="lt-LT"/>
+              </w:rPr>
+            </w:pPr>
+            <w:r>
+              <w:rPr>
+                <w:rFonts w:ascii="Times" w:hAnsi="Times"/>
+                <w:lang w:val="lt-LT"/>
+              </w:rPr>
+              <w:t>kiekis</w:t>
+            </w:r>
+          </w:p>
+        </w:tc>
+        <w:tc>
+          <w:tcPr>
+            <w:tcW w:w="1802" w:type="dxa"/>
+          </w:tcPr>
+          <w:p>
+            <w:pPr>
+              <w:tabs>
+                <w:tab w:val="left" w:pos="6804"/>
+              </w:tabs>
+              <w:rPr>
+                <w:rFonts w:ascii="Times" w:hAnsi="Times"/>
+                <w:lang w:val="lt-LT"/>
+              </w:rPr>
+            </w:pPr>
+            <w:r>
+              <w:rPr>
+                <w:rFonts w:ascii="Times" w:hAnsi="Times"/>
+                <w:lang w:val="lt-LT"/>
+              </w:rPr>
+              <w:t>Pagreitėjimo skirtumai</w:t>
+            </w:r>
+          </w:p>
+        </w:tc>
+        <w:tc>
+          <w:tcPr>
+            <w:tcW w:w="1802" w:type="dxa"/>
+          </w:tcPr>
+          <w:p>
+            <w:pPr>
+              <w:tabs>
+                <w:tab w:val="left" w:pos="6804"/>
+              </w:tabs>
+              <w:rPr>
+                <w:rFonts w:ascii="Times" w:hAnsi="Times"/>
+                <w:lang w:val="lt-LT"/>
+              </w:rPr>
+            </w:pPr>
+            <w:r>
+              <w:rPr>
+                <w:rFonts w:ascii="Times" w:hAnsi="Times"/>
+                <w:lang w:val="lt-LT"/>
+              </w:rPr>
+              <w:t>Laiko skirtumai</w:t>
+            </w:r>
+            <w:bookmarkStart w:id="0" w:name="_GoBack"/>
+            <w:bookmarkEnd w:id="0"/>
+          </w:p>
+        </w:tc>
+        <w:tc>
+          <w:tcPr>
+            <w:tcW w:w="1802" w:type="dxa"/>
+          </w:tcPr>
+          <w:p>
+            <w:pPr>
+              <w:tabs>
+                <w:tab w:val="left" w:pos="6804"/>
+              </w:tabs>
+              <w:rPr>
+                <w:rFonts w:ascii="Times" w:hAnsi="Times"/>
+                <w:lang w:val="lt-LT"/>
+              </w:rPr>
+            </w:pPr>
+          </w:p>
+        </w:tc>
+      </w:tr>
+      <w:tr>
+        <w:tc>
+          <w:tcPr>
+            <w:tcW w:w="1802" w:type="dxa"/>
+          </w:tcPr>
+          <w:p>
+            <w:pPr>
+              <w:tabs>
+                <w:tab w:val="left" w:pos="6804"/>
+              </w:tabs>
+              <w:rPr>
+                <w:rFonts w:ascii="Times" w:hAnsi="Times"/>
+                <w:lang w:val="lt-LT"/>
+              </w:rPr>
+            </w:pPr>
+            <w:r>
+              <w:rPr>
+                <w:rFonts w:ascii="Times" w:hAnsi="Times"/>
+                <w:lang w:val="lt-LT"/>
+              </w:rPr>
+              <w:t>24000</w:t>
+            </w:r>
+          </w:p>
+        </w:tc>
+        <w:tc>
+          <w:tcPr>
+            <w:tcW w:w="1802" w:type="dxa"/>
+          </w:tcPr>
+          <w:p>
+            <w:pPr>
+              <w:tabs>
+                <w:tab w:val="left" w:pos="6804"/>
+              </w:tabs>
+              <w:rPr>
+                <w:rFonts w:ascii="Times" w:hAnsi="Times"/>
+                <w:lang w:val="lt-LT"/>
+              </w:rPr>
+            </w:pPr>
+            <w:r>
+              <w:rPr>
+                <w:rFonts w:ascii="Times" w:hAnsi="Times"/>
+                <w:lang w:val="lt-LT"/>
+              </w:rPr>
+              <w:t>1</w:t>
+            </w:r>
+          </w:p>
+        </w:tc>
+        <w:tc>
+          <w:tcPr>
+            <w:tcW w:w="1802" w:type="dxa"/>
+          </w:tcPr>
+          <w:p>
+            <w:pPr>
+              <w:tabs>
+                <w:tab w:val="left" w:pos="6804"/>
+              </w:tabs>
+              <w:rPr>
+                <w:rFonts w:ascii="Times" w:hAnsi="Times"/>
+                <w:lang w:val="lt-LT"/>
+              </w:rPr>
+            </w:pPr>
+          </w:p>
+        </w:tc>
+        <w:tc>
+          <w:tcPr>
+            <w:tcW w:w="1802" w:type="dxa"/>
+          </w:tcPr>
+          <w:p>
+            <w:pPr>
+              <w:tabs>
+                <w:tab w:val="left" w:pos="6804"/>
+              </w:tabs>
+              <w:rPr>
+                <w:rFonts w:ascii="Times" w:hAnsi="Times"/>
+                <w:lang w:val="lt-LT"/>
+              </w:rPr>
+            </w:pPr>
+          </w:p>
+        </w:tc>
+        <w:tc>
+          <w:tcPr>
+            <w:tcW w:w="1802" w:type="dxa"/>
+          </w:tcPr>
+          <w:p>
+            <w:pPr>
+              <w:tabs>
+                <w:tab w:val="left" w:pos="6804"/>
+              </w:tabs>
+              <w:rPr>
+                <w:rFonts w:ascii="Times" w:hAnsi="Times"/>
+                <w:lang w:val="lt-LT"/>
+              </w:rPr>
+            </w:pPr>
+          </w:p>
+        </w:tc>
+      </w:tr>
+      <w:tr>
+        <w:tc>
+          <w:tcPr>
+            <w:tcW w:w="1802" w:type="dxa"/>
+          </w:tcPr>
+          <w:p>
+            <w:pPr>
+              <w:tabs>
+                <w:tab w:val="left" w:pos="6804"/>
+              </w:tabs>
+              <w:rPr>
+                <w:rFonts w:ascii="Times" w:hAnsi="Times"/>
+                <w:lang w:val="lt-LT"/>
+              </w:rPr>
+            </w:pPr>
+            <w:r>
+              <w:rPr>
+                <w:rFonts w:ascii="Times" w:hAnsi="Times"/>
+                <w:lang w:val="lt-LT"/>
+              </w:rPr>
+              <w:t>48000</w:t>
+            </w:r>
+          </w:p>
+        </w:tc>
+        <w:tc>
+          <w:tcPr>
+            <w:tcW w:w="1802" w:type="dxa"/>
+          </w:tcPr>
+          <w:p>
+            <w:pPr>
+              <w:tabs>
+                <w:tab w:val="left" w:pos="6804"/>
+              </w:tabs>
+              <w:rPr>
+                <w:rFonts w:ascii="Times" w:hAnsi="Times"/>
+                <w:lang w:val="lt-LT"/>
+              </w:rPr>
+            </w:pPr>
+            <w:r>
+              <w:rPr>
+                <w:rFonts w:ascii="Times" w:hAnsi="Times"/>
+                <w:lang w:val="lt-LT"/>
+              </w:rPr>
+              <w:t>1</w:t>
+            </w:r>
+          </w:p>
+        </w:tc>
+        <w:tc>
+          <w:tcPr>
+            <w:tcW w:w="1802" w:type="dxa"/>
+          </w:tcPr>
+          <w:p>
+            <w:pPr>
+              <w:tabs>
+                <w:tab w:val="left" w:pos="6804"/>
+              </w:tabs>
+              <w:rPr>
+                <w:rFonts w:ascii="Times" w:hAnsi="Times"/>
+                <w:lang w:val="lt-LT"/>
+              </w:rPr>
+            </w:pPr>
+          </w:p>
+        </w:tc>
+        <w:tc>
+          <w:tcPr>
+            <w:tcW w:w="1802" w:type="dxa"/>
+          </w:tcPr>
+          <w:p>
+            <w:pPr>
+              <w:tabs>
+                <w:tab w:val="left" w:pos="6804"/>
+              </w:tabs>
+              <w:rPr>
+                <w:rFonts w:ascii="Times" w:hAnsi="Times"/>
+                <w:lang w:val="lt-LT"/>
+              </w:rPr>
+            </w:pPr>
+          </w:p>
+        </w:tc>
+        <w:tc>
+          <w:tcPr>
+            <w:tcW w:w="1802" w:type="dxa"/>
+          </w:tcPr>
+          <w:p>
+            <w:pPr>
+              <w:tabs>
+                <w:tab w:val="left" w:pos="6804"/>
+              </w:tabs>
+              <w:rPr>
+                <w:rFonts w:ascii="Times" w:hAnsi="Times"/>
+                <w:lang w:val="lt-LT"/>
+              </w:rPr>
+            </w:pPr>
+          </w:p>
+        </w:tc>
+      </w:tr>
+      <w:tr>
+        <w:tc>
+          <w:tcPr>
+            <w:tcW w:w="1802" w:type="dxa"/>
+          </w:tcPr>
+          <w:p>
+            <w:pPr>
+              <w:tabs>
+                <w:tab w:val="left" w:pos="6804"/>
+              </w:tabs>
+              <w:rPr>
+                <w:rFonts w:ascii="Times" w:hAnsi="Times"/>
+                <w:lang w:val="lt-LT"/>
+              </w:rPr>
+            </w:pPr>
+            <w:r>
+              <w:rPr>
+                <w:rFonts w:ascii="Times" w:hAnsi="Times"/>
+                <w:lang w:val="lt-LT"/>
+              </w:rPr>
+              <w:t>96000</w:t>
+            </w:r>
+          </w:p>
+        </w:tc>
+        <w:tc>
+          <w:tcPr>
+            <w:tcW w:w="1802" w:type="dxa"/>
+          </w:tcPr>
+          <w:p>
+            <w:pPr>
+              <w:tabs>
+                <w:tab w:val="left" w:pos="6804"/>
+              </w:tabs>
+              <w:rPr>
+                <w:rFonts w:ascii="Times" w:hAnsi="Times"/>
+                <w:lang w:val="lt-LT"/>
+              </w:rPr>
+            </w:pPr>
+            <w:r>
+              <w:rPr>
+                <w:rFonts w:ascii="Times" w:hAnsi="Times"/>
+                <w:lang w:val="lt-LT"/>
+              </w:rPr>
+              <w:t>1</w:t>
+            </w:r>
+          </w:p>
+        </w:tc>
+        <w:tc>
+          <w:tcPr>
+            <w:tcW w:w="1802" w:type="dxa"/>
+          </w:tcPr>
+          <w:p>
+            <w:pPr>
+              <w:tabs>
+                <w:tab w:val="left" w:pos="6804"/>
+              </w:tabs>
+              <w:rPr>
+                <w:rFonts w:ascii="Times" w:hAnsi="Times"/>
+                <w:lang w:val="lt-LT"/>
+              </w:rPr>
+            </w:pPr>
+          </w:p>
+        </w:tc>
+        <w:tc>
+          <w:tcPr>
+            <w:tcW w:w="1802" w:type="dxa"/>
+          </w:tcPr>
+          <w:p>
+            <w:pPr>
+              <w:tabs>
+                <w:tab w:val="left" w:pos="6804"/>
+              </w:tabs>
+              <w:rPr>
+                <w:rFonts w:ascii="Times" w:hAnsi="Times"/>
+                <w:lang w:val="lt-LT"/>
+              </w:rPr>
+            </w:pPr>
+          </w:p>
+        </w:tc>
+        <w:tc>
+          <w:tcPr>
+            <w:tcW w:w="1802" w:type="dxa"/>
+          </w:tcPr>
+          <w:p>
+            <w:pPr>
+              <w:tabs>
+                <w:tab w:val="left" w:pos="6804"/>
+              </w:tabs>
+              <w:rPr>
+                <w:rFonts w:ascii="Times" w:hAnsi="Times"/>
+                <w:lang w:val="lt-LT"/>
+              </w:rPr>
+            </w:pPr>
+          </w:p>
+        </w:tc>
+      </w:tr>
+      <w:tr>
+        <w:tc>
+          <w:tcPr>
+            <w:tcW w:w="1802" w:type="dxa"/>
+          </w:tcPr>
+          <w:p>
+            <w:pPr>
+              <w:tabs>
+                <w:tab w:val="left" w:pos="6804"/>
+              </w:tabs>
+              <w:rPr>
+                <w:rFonts w:ascii="Times" w:hAnsi="Times"/>
+                <w:lang w:val="lt-LT"/>
+              </w:rPr>
+            </w:pPr>
+            <w:r>
+              <w:rPr>
+                <w:rFonts w:ascii="Times" w:hAnsi="Times"/>
+                <w:lang w:val="lt-LT"/>
+              </w:rPr>
+              <w:t>24000</w:t>
+            </w:r>
+          </w:p>
+        </w:tc>
+        <w:tc>
+          <w:tcPr>
+            <w:tcW w:w="1802" w:type="dxa"/>
+          </w:tcPr>
+          <w:p>
+            <w:pPr>
+              <w:tabs>
+                <w:tab w:val="left" w:pos="6804"/>
+              </w:tabs>
+              <w:rPr>
+                <w:rFonts w:ascii="Times" w:hAnsi="Times"/>
+                <w:lang w:val="lt-LT"/>
+              </w:rPr>
+            </w:pPr>
+            <w:r>
+              <w:rPr>
+                <w:rFonts w:ascii="Times" w:hAnsi="Times"/>
+                <w:lang w:val="lt-LT"/>
+              </w:rPr>
+              <w:t>2</w:t>
+            </w:r>
+          </w:p>
+        </w:tc>
+        <w:tc>
+          <w:tcPr>
+            <w:tcW w:w="1802" w:type="dxa"/>
+          </w:tcPr>
+          <w:p>
+            <w:pPr>
+              <w:tabs>
+                <w:tab w:val="left" w:pos="6804"/>
+              </w:tabs>
+              <w:rPr>
+                <w:rFonts w:ascii="Times" w:hAnsi="Times"/>
+                <w:lang w:val="lt-LT"/>
+              </w:rPr>
+            </w:pPr>
+          </w:p>
+        </w:tc>
+        <w:tc>
+          <w:tcPr>
+            <w:tcW w:w="1802" w:type="dxa"/>
+          </w:tcPr>
+          <w:p>
+            <w:pPr>
+              <w:tabs>
+                <w:tab w:val="left" w:pos="6804"/>
+              </w:tabs>
+              <w:rPr>
+                <w:rFonts w:ascii="Times" w:hAnsi="Times"/>
+                <w:lang w:val="lt-LT"/>
+              </w:rPr>
+            </w:pPr>
+          </w:p>
+        </w:tc>
+        <w:tc>
+          <w:tcPr>
+            <w:tcW w:w="1802" w:type="dxa"/>
+          </w:tcPr>
+          <w:p>
+            <w:pPr>
+              <w:tabs>
+                <w:tab w:val="left" w:pos="6804"/>
+              </w:tabs>
+              <w:rPr>
+                <w:rFonts w:ascii="Times" w:hAnsi="Times"/>
+                <w:lang w:val="lt-LT"/>
+              </w:rPr>
+            </w:pPr>
+          </w:p>
+        </w:tc>
+      </w:tr>
+      <w:tr>
+        <w:tc>
+          <w:tcPr>
+            <w:tcW w:w="1802" w:type="dxa"/>
+          </w:tcPr>
+          <w:p>
+            <w:pPr>
+              <w:tabs>
+                <w:tab w:val="left" w:pos="6804"/>
+              </w:tabs>
+              <w:rPr>
+                <w:rFonts w:ascii="Times" w:hAnsi="Times"/>
+                <w:lang w:val="lt-LT"/>
+              </w:rPr>
+            </w:pPr>
+            <w:r>
+              <w:rPr>
+                <w:rFonts w:ascii="Times" w:hAnsi="Times"/>
+                <w:lang w:val="lt-LT"/>
+              </w:rPr>
+              <w:t>48000</w:t>
+            </w:r>
+          </w:p>
+        </w:tc>
+        <w:tc>
+          <w:tcPr>
+            <w:tcW w:w="1802" w:type="dxa"/>
+          </w:tcPr>
+          <w:p>
+            <w:pPr>
+              <w:tabs>
+                <w:tab w:val="left" w:pos="6804"/>
+              </w:tabs>
+              <w:rPr>
+                <w:rFonts w:ascii="Times" w:hAnsi="Times"/>
+                <w:lang w:val="lt-LT"/>
+              </w:rPr>
+            </w:pPr>
+            <w:r>
+              <w:rPr>
+                <w:rFonts w:ascii="Times" w:hAnsi="Times"/>
+                <w:lang w:val="lt-LT"/>
+              </w:rPr>
+              <w:t>2</w:t>
+            </w:r>
+          </w:p>
+        </w:tc>
+        <w:tc>
+          <w:tcPr>
+            <w:tcW w:w="1802" w:type="dxa"/>
+          </w:tcPr>
+          <w:p>
+            <w:pPr>
+              <w:tabs>
+                <w:tab w:val="left" w:pos="6804"/>
+              </w:tabs>
+              <w:rPr>
+                <w:rFonts w:ascii="Times" w:hAnsi="Times"/>
+                <w:lang w:val="lt-LT"/>
+              </w:rPr>
+            </w:pPr>
+          </w:p>
+        </w:tc>
+        <w:tc>
+          <w:tcPr>
+            <w:tcW w:w="1802" w:type="dxa"/>
+          </w:tcPr>
+          <w:p>
+            <w:pPr>
+              <w:tabs>
+                <w:tab w:val="left" w:pos="6804"/>
+              </w:tabs>
+              <w:rPr>
+                <w:rFonts w:ascii="Times" w:hAnsi="Times"/>
+                <w:lang w:val="lt-LT"/>
+              </w:rPr>
+            </w:pPr>
+          </w:p>
+        </w:tc>
+        <w:tc>
+          <w:tcPr>
+            <w:tcW w:w="1802" w:type="dxa"/>
+          </w:tcPr>
+          <w:p>
+            <w:pPr>
+              <w:tabs>
+                <w:tab w:val="left" w:pos="6804"/>
+              </w:tabs>
+              <w:rPr>
+                <w:rFonts w:ascii="Times" w:hAnsi="Times"/>
+                <w:lang w:val="lt-LT"/>
+              </w:rPr>
+            </w:pPr>
+          </w:p>
+        </w:tc>
+      </w:tr>
+      <w:tr>
+        <w:tc>
+          <w:tcPr>
+            <w:tcW w:w="1802" w:type="dxa"/>
+          </w:tcPr>
+          <w:p>
+            <w:pPr>
+              <w:tabs>
+                <w:tab w:val="left" w:pos="6804"/>
+              </w:tabs>
+              <w:rPr>
+                <w:rFonts w:ascii="Times" w:hAnsi="Times"/>
+                <w:lang w:val="lt-LT"/>
+              </w:rPr>
+            </w:pPr>
+            <w:r>
+              <w:rPr>
+                <w:rFonts w:ascii="Times" w:hAnsi="Times"/>
+                <w:lang w:val="lt-LT"/>
+              </w:rPr>
+              <w:t>96000</w:t>
+            </w:r>
+          </w:p>
+        </w:tc>
+        <w:tc>
+          <w:tcPr>
+            <w:tcW w:w="1802" w:type="dxa"/>
+          </w:tcPr>
+          <w:p>
+            <w:pPr>
+              <w:tabs>
+                <w:tab w:val="left" w:pos="6804"/>
+              </w:tabs>
+              <w:rPr>
+                <w:rFonts w:ascii="Times" w:hAnsi="Times"/>
+                <w:lang w:val="lt-LT"/>
+              </w:rPr>
+            </w:pPr>
+            <w:r>
+              <w:rPr>
+                <w:rFonts w:ascii="Times" w:hAnsi="Times"/>
+                <w:lang w:val="lt-LT"/>
+              </w:rPr>
+              <w:t>2</w:t>
+            </w:r>
+          </w:p>
+        </w:tc>
+        <w:tc>
+          <w:tcPr>
+            <w:tcW w:w="1802" w:type="dxa"/>
+          </w:tcPr>
+          <w:p>
+            <w:pPr>
+              <w:tabs>
+                <w:tab w:val="left" w:pos="6804"/>
+              </w:tabs>
+              <w:rPr>
+                <w:rFonts w:ascii="Times" w:hAnsi="Times"/>
+                <w:lang w:val="lt-LT"/>
+              </w:rPr>
+            </w:pPr>
+          </w:p>
+        </w:tc>
+        <w:tc>
+          <w:tcPr>
+            <w:tcW w:w="1802" w:type="dxa"/>
+          </w:tcPr>
+          <w:p>
+            <w:pPr>
+              <w:tabs>
+                <w:tab w:val="left" w:pos="6804"/>
+              </w:tabs>
+              <w:rPr>
+                <w:rFonts w:ascii="Times" w:hAnsi="Times"/>
+                <w:lang w:val="lt-LT"/>
+              </w:rPr>
+            </w:pPr>
+          </w:p>
+        </w:tc>
+        <w:tc>
+          <w:tcPr>
+            <w:tcW w:w="1802" w:type="dxa"/>
+          </w:tcPr>
+          <w:p>
+            <w:pPr>
+              <w:tabs>
+                <w:tab w:val="left" w:pos="6804"/>
+              </w:tabs>
+              <w:rPr>
+                <w:rFonts w:ascii="Times" w:hAnsi="Times"/>
+                <w:lang w:val="lt-LT"/>
+              </w:rPr>
+            </w:pPr>
+          </w:p>
+        </w:tc>
+      </w:tr>
+      <w:tr>
+        <w:tc>
+          <w:tcPr>
+            <w:tcW w:w="1802" w:type="dxa"/>
+          </w:tcPr>
+          <w:p>
+            <w:pPr>
+              <w:tabs>
+                <w:tab w:val="left" w:pos="6804"/>
+              </w:tabs>
+              <w:rPr>
+                <w:rFonts w:ascii="Times" w:hAnsi="Times"/>
+                <w:lang w:val="lt-LT"/>
+              </w:rPr>
+            </w:pPr>
+            <w:r>
+              <w:rPr>
+                <w:rFonts w:ascii="Times" w:hAnsi="Times"/>
+                <w:lang w:val="lt-LT"/>
+              </w:rPr>
+              <w:t>24000</w:t>
+            </w:r>
+          </w:p>
+        </w:tc>
+        <w:tc>
+          <w:tcPr>
+            <w:tcW w:w="1802" w:type="dxa"/>
+          </w:tcPr>
+          <w:p>
+            <w:pPr>
+              <w:tabs>
+                <w:tab w:val="left" w:pos="6804"/>
+              </w:tabs>
+              <w:rPr>
+                <w:rFonts w:ascii="Times" w:hAnsi="Times"/>
+                <w:lang w:val="lt-LT"/>
+              </w:rPr>
+            </w:pPr>
+            <w:r>
+              <w:rPr>
+                <w:rFonts w:ascii="Times" w:hAnsi="Times"/>
+                <w:lang w:val="lt-LT"/>
+              </w:rPr>
+              <w:t>4</w:t>
+            </w:r>
+          </w:p>
+        </w:tc>
+        <w:tc>
+          <w:tcPr>
+            <w:tcW w:w="1802" w:type="dxa"/>
+          </w:tcPr>
+          <w:p>
+            <w:pPr>
+              <w:tabs>
+                <w:tab w:val="left" w:pos="6804"/>
+              </w:tabs>
+              <w:rPr>
+                <w:rFonts w:ascii="Times" w:hAnsi="Times"/>
+                <w:lang w:val="lt-LT"/>
+              </w:rPr>
+            </w:pPr>
+          </w:p>
+        </w:tc>
+        <w:tc>
+          <w:tcPr>
+            <w:tcW w:w="1802" w:type="dxa"/>
+          </w:tcPr>
+          <w:p>
+            <w:pPr>
+              <w:tabs>
+                <w:tab w:val="left" w:pos="6804"/>
+              </w:tabs>
+              <w:rPr>
+                <w:rFonts w:ascii="Times" w:hAnsi="Times"/>
+                <w:lang w:val="lt-LT"/>
+              </w:rPr>
+            </w:pPr>
+          </w:p>
+        </w:tc>
+        <w:tc>
+          <w:tcPr>
+            <w:tcW w:w="1802" w:type="dxa"/>
+          </w:tcPr>
+          <w:p>
+            <w:pPr>
+              <w:tabs>
+                <w:tab w:val="left" w:pos="6804"/>
+              </w:tabs>
+              <w:rPr>
+                <w:rFonts w:ascii="Times" w:hAnsi="Times"/>
+                <w:lang w:val="lt-LT"/>
+              </w:rPr>
+            </w:pPr>
+          </w:p>
+        </w:tc>
+      </w:tr>
+      <w:tr>
+        <w:tc>
+          <w:tcPr>
+            <w:tcW w:w="1802" w:type="dxa"/>
+          </w:tcPr>
+          <w:p>
+            <w:pPr>
+              <w:tabs>
+                <w:tab w:val="left" w:pos="6804"/>
+              </w:tabs>
+              <w:rPr>
+                <w:rFonts w:ascii="Times" w:hAnsi="Times"/>
+                <w:lang w:val="lt-LT"/>
+              </w:rPr>
+            </w:pPr>
+            <w:r>
+              <w:rPr>
+                <w:rFonts w:ascii="Times" w:hAnsi="Times"/>
+                <w:lang w:val="lt-LT"/>
+              </w:rPr>
+              <w:t>48000</w:t>
+            </w:r>
+          </w:p>
+        </w:tc>
+        <w:tc>
+          <w:tcPr>
+            <w:tcW w:w="1802" w:type="dxa"/>
+          </w:tcPr>
+          <w:p>
+            <w:pPr>
+              <w:tabs>
+                <w:tab w:val="left" w:pos="6804"/>
+              </w:tabs>
+              <w:rPr>
+                <w:rFonts w:ascii="Times" w:hAnsi="Times"/>
+                <w:lang w:val="lt-LT"/>
+              </w:rPr>
+            </w:pPr>
+            <w:r>
+              <w:rPr>
+                <w:rFonts w:ascii="Times" w:hAnsi="Times"/>
+                <w:lang w:val="lt-LT"/>
+              </w:rPr>
+              <w:t>4</w:t>
+            </w:r>
+          </w:p>
+        </w:tc>
+        <w:tc>
+          <w:tcPr>
+            <w:tcW w:w="1802" w:type="dxa"/>
+          </w:tcPr>
+          <w:p>
+            <w:pPr>
+              <w:tabs>
+                <w:tab w:val="left" w:pos="6804"/>
+              </w:tabs>
+              <w:rPr>
+                <w:rFonts w:ascii="Times" w:hAnsi="Times"/>
+                <w:lang w:val="lt-LT"/>
+              </w:rPr>
+            </w:pPr>
+          </w:p>
+        </w:tc>
+        <w:tc>
+          <w:tcPr>
+            <w:tcW w:w="1802" w:type="dxa"/>
+          </w:tcPr>
+          <w:p>
+            <w:pPr>
+              <w:tabs>
+                <w:tab w:val="left" w:pos="6804"/>
+              </w:tabs>
+              <w:rPr>
+                <w:rFonts w:ascii="Times" w:hAnsi="Times"/>
+                <w:lang w:val="lt-LT"/>
+              </w:rPr>
+            </w:pPr>
+          </w:p>
+        </w:tc>
+        <w:tc>
+          <w:tcPr>
+            <w:tcW w:w="1802" w:type="dxa"/>
+          </w:tcPr>
+          <w:p>
+            <w:pPr>
+              <w:tabs>
+                <w:tab w:val="left" w:pos="6804"/>
+              </w:tabs>
+              <w:rPr>
+                <w:rFonts w:ascii="Times" w:hAnsi="Times"/>
+                <w:lang w:val="lt-LT"/>
+              </w:rPr>
+            </w:pPr>
+          </w:p>
+        </w:tc>
+      </w:tr>
+      <w:tr>
+        <w:tc>
+          <w:tcPr>
+            <w:tcW w:w="1802" w:type="dxa"/>
+          </w:tcPr>
+          <w:p>
+            <w:pPr>
+              <w:tabs>
+                <w:tab w:val="left" w:pos="6804"/>
+              </w:tabs>
+              <w:rPr>
+                <w:rFonts w:ascii="Times" w:hAnsi="Times"/>
+                <w:lang w:val="lt-LT"/>
+              </w:rPr>
+            </w:pPr>
+            <w:r>
+              <w:rPr>
+                <w:rFonts w:ascii="Times" w:hAnsi="Times"/>
+                <w:lang w:val="lt-LT"/>
+              </w:rPr>
+              <w:t>96000</w:t>
+            </w:r>
+          </w:p>
+        </w:tc>
+        <w:tc>
+          <w:tcPr>
+            <w:tcW w:w="1802" w:type="dxa"/>
+          </w:tcPr>
+          <w:p>
+            <w:pPr>
+              <w:tabs>
+                <w:tab w:val="left" w:pos="6804"/>
+              </w:tabs>
+              <w:rPr>
+                <w:rFonts w:ascii="Times" w:hAnsi="Times"/>
+                <w:lang w:val="lt-LT"/>
+              </w:rPr>
+            </w:pPr>
+            <w:r>
+              <w:rPr>
+                <w:rFonts w:ascii="Times" w:hAnsi="Times"/>
+                <w:lang w:val="lt-LT"/>
+              </w:rPr>
+              <w:t>4</w:t>
+            </w:r>
+          </w:p>
+        </w:tc>
+        <w:tc>
+          <w:tcPr>
+            <w:tcW w:w="1802" w:type="dxa"/>
+          </w:tcPr>
+          <w:p>
+            <w:pPr>
+              <w:tabs>
+                <w:tab w:val="left" w:pos="6804"/>
+              </w:tabs>
+              <w:rPr>
+                <w:rFonts w:ascii="Times" w:hAnsi="Times"/>
+                <w:lang w:val="lt-LT"/>
+              </w:rPr>
+            </w:pPr>
+          </w:p>
+        </w:tc>
+        <w:tc>
+          <w:tcPr>
+            <w:tcW w:w="1802" w:type="dxa"/>
+          </w:tcPr>
+          <w:p>
+            <w:pPr>
+              <w:tabs>
+                <w:tab w:val="left" w:pos="6804"/>
+              </w:tabs>
+              <w:rPr>
+                <w:rFonts w:ascii="Times" w:hAnsi="Times"/>
+                <w:lang w:val="lt-LT"/>
+              </w:rPr>
+            </w:pPr>
+          </w:p>
+        </w:tc>
+        <w:tc>
+          <w:tcPr>
+            <w:tcW w:w="1802" w:type="dxa"/>
+          </w:tcPr>
+          <w:p>
+            <w:pPr>
+              <w:tabs>
+                <w:tab w:val="left" w:pos="6804"/>
+              </w:tabs>
+              <w:rPr>
+                <w:rFonts w:ascii="Times" w:hAnsi="Times"/>
+                <w:lang w:val="lt-LT"/>
+              </w:rPr>
+            </w:pPr>
+          </w:p>
+        </w:tc>
+      </w:tr>
+    </w:tbl>
+    <w:p>
+      <w:pPr>
+        <w:tabs>
+          <w:tab w:val="left" w:pos="6804"/>
+        </w:tabs>
+        <w:rPr>
+          <w:rFonts w:ascii="Times" w:hAnsi="Times"/>
+          <w:lang w:val="lt-LT"/>
+        </w:rPr>
+      </w:pPr>
+    </w:p>
+    <w:p>
+      <w:pPr>
+        <w:tabs>
+          <w:tab w:val="left" w:pos="6804"/>
+        </w:tabs>
+        <w:rPr>
+          <w:rFonts w:ascii="Times" w:hAnsi="Times"/>
+          <w:b/>
+          <w:sz w:val="28"/>
+          <w:lang w:val="lt-LT"/>
+        </w:rPr>
+      </w:pPr>
+      <w:r>
+        <w:rPr>
+          <w:rFonts w:ascii="Times" w:hAnsi="Times"/>
+          <w:b/>
+          <w:sz w:val="28"/>
+          <w:lang w:val="lt-LT"/>
+        </w:rPr>
+        <w:t>Priedai</w:t>
+      </w:r>
     </w:p>
     <w:p>
       <w:pPr>
@@ -6322,49 +7526,25 @@
         <w:jc w:val="center"/>
         <w:rPr>
           <w:rFonts w:ascii="Times" w:hAnsi="Times"/>
-          <w:b/>
-          <w:sz w:val="28"/>
-          <w:lang w:val="lt-LT"/>
-        </w:rPr>
-      </w:pPr>
-      <w:r>
-        <w:rPr>
-          <w:rFonts w:ascii="Times" w:hAnsi="Times"/>
-          <w:b/>
-          <w:sz w:val="28"/>
-          <w:lang w:val="lt-LT"/>
-        </w:rPr>
-        <w:t>Priedai</w:t>
-      </w:r>
+          <w:lang w:val="lt-LT"/>
+        </w:rPr>
+      </w:pPr>
     </w:p>
     <w:p>
       <w:pPr>
         <w:tabs>
           <w:tab w:val="left" w:pos="6804"/>
         </w:tabs>
-        <w:jc w:val="center"/>
-        <w:rPr>
-          <w:rFonts w:ascii="Times" w:hAnsi="Times"/>
-          <w:lang w:val="lt-LT"/>
-        </w:rPr>
-      </w:pPr>
-    </w:p>
-    <w:p>
-      <w:pPr>
-        <w:tabs>
-          <w:tab w:val="left" w:pos="6804"/>
-        </w:tabs>
-        <w:rPr>
-          <w:rFonts w:ascii="Times" w:hAnsi="Times"/>
-          <w:lang w:val="lt-LT"/>
-        </w:rPr>
-      </w:pPr>
-      <w:r>
-        <w:rPr>
-          <w:rFonts w:ascii="Times" w:hAnsi="Times"/>
-          <w:lang w:val="lt-LT"/>
-        </w:rPr>
-        <w:lastRenderedPageBreak/>
+        <w:rPr>
+          <w:rFonts w:ascii="Times" w:hAnsi="Times"/>
+          <w:lang w:val="lt-LT"/>
+        </w:rPr>
+      </w:pPr>
+      <w:r>
+        <w:rPr>
+          <w:rFonts w:ascii="Times" w:hAnsi="Times"/>
+          <w:lang w:val="lt-LT"/>
+        </w:rPr>
         <w:t>(lygiagrečiojo algoritmo kodas)</w:t>
       </w:r>
     </w:p>
@@ -7244,7 +8424,7 @@
 </file>
 
 <file path=customXml/itemProps1.xml><?xml version="1.0" encoding="utf-8"?>
-<ds:datastoreItem xmlns:ds="http://schemas.openxmlformats.org/officeDocument/2006/customXml" ds:itemID="{8223A083-8CD8-46BF-B59B-055B5F0BE3A6}">
+<ds:datastoreItem xmlns:ds="http://schemas.openxmlformats.org/officeDocument/2006/customXml" ds:itemID="{AD4D4391-DEDE-4B8D-A731-E87537DB7329}">
   <ds:schemaRefs>
     <ds:schemaRef ds:uri="http://schemas.openxmlformats.org/officeDocument/2006/bibliography"/>
   </ds:schemaRefs>

</xml_diff>